<commit_message>
updated cv and copy
</commit_message>
<xml_diff>
--- a/source/cv/Roman.Rott.CV.2021.docx
+++ b/source/cv/Roman.Rott.CV.2021.docx
@@ -87,7 +87,50 @@
           <w:highlight w:val="white"/>
           <w:rtl w:val="0"/>
         </w:rPr>
-        <w:t xml:space="preserve">Front-end/Back-end developer with 15 years of IT experience and 8 years experience dedicated to web-development and security auditing of web applications.  Over the 9 years I was working on a various positions and different departments in a big Cloud and Shared Hosting company: 5 of them were in the Tech Support(Customer Relation) department and 4 in IT as a Ruby/Rails developer. My previous experience also includes:</w:t>
+        <w:t xml:space="preserve">I'm a </w:t>
+      </w:r>
+      <w:r>
+        <w:rPr>
+          <w:highlight w:val="white"/>
+          <w:rtl w:val="0"/>
+        </w:rPr>
+        <w:t xml:space="preserve">Full-Stack</w:t>
+      </w:r>
+      <w:r>
+        <w:rPr>
+          <w:highlight w:val="white"/>
+          <w:rtl w:val="0"/>
+        </w:rPr>
+        <w:t xml:space="preserve"> Ruby developer with a </w:t>
+      </w:r>
+      <w:r>
+        <w:rPr>
+          <w:highlight w:val="white"/>
+          <w:rtl w:val="0"/>
+        </w:rPr>
+        <w:t xml:space="preserve">strong</w:t>
+      </w:r>
+      <w:r>
+        <w:rPr>
+          <w:highlight w:val="white"/>
+          <w:rtl w:val="0"/>
+        </w:rPr>
+        <w:t xml:space="preserve"> interest in ethical hacking, penetration testing and vulnerability analysis. I have 15 years of IT experience and 8 years experience dedicated to web-development and security auditing of web applications. </w:t>
+      </w:r>
+    </w:p>
+    <w:p>
+      <w:pPr>
+        <w:ind w:firstLine="720"/>
+        <w:rPr>
+          <w:highlight w:val="white"/>
+        </w:rPr>
+      </w:pPr>
+      <w:r>
+        <w:rPr>
+          <w:highlight w:val="white"/>
+          <w:rtl w:val="0"/>
+        </w:rPr>
+        <w:t xml:space="preserve">Over the 9 years I occupied different positions in different departments in a big Shared and Cloud Hosting company: 5 of them were in the Tech Support department and 4 in IT as a Ruby/Rails developer. There I've gained experience dealing with someone else's code, debugging it, as well as with catching security flaws and bugs. For the last 5 years I've been working as a full-stack ruby developer, both remotely and on-side. My previous experience also includes:</w:t>
       </w:r>
     </w:p>
     <w:p>
@@ -107,90 +150,117 @@
       <w:pPr>
         <w:numPr>
           <w:ilvl w:val="0"/>
-          <w:numId w:val="3"/>
+          <w:numId w:val="2"/>
         </w:numPr>
-        <w:spacing w:after="0" w:lineRule="auto"/>
         <w:ind w:left="720" w:hanging="360"/>
         <w:jc w:val="both"/>
-        <w:rPr/>
       </w:pPr>
       <w:r>
         <w:rPr>
           <w:rtl w:val="0"/>
         </w:rPr>
-        <w:t xml:space="preserve">Work with the project managers to plan, estimate and allocate resources to projects and tasks. Supervising the whole projects’ life cycles, starting from initial proposal and requirements gathering finishing execution and release planning.</w:t>
+        <w:t xml:space="preserve">Work in the core team of NoNameCon 2021 - the practical cybersecurity conference.</w:t>
       </w:r>
     </w:p>
     <w:p>
       <w:pPr>
         <w:numPr>
           <w:ilvl w:val="0"/>
-          <w:numId w:val="3"/>
+          <w:numId w:val="2"/>
         </w:numPr>
-        <w:spacing w:after="0" w:lineRule="auto"/>
         <w:ind w:left="720" w:hanging="360"/>
         <w:jc w:val="both"/>
-        <w:rPr/>
       </w:pPr>
       <w:r>
         <w:rPr>
           <w:rtl w:val="0"/>
         </w:rPr>
-        <w:t xml:space="preserve">Work as a Team Lead within more than 5 projects leading both local and remote team members. Mentoring and supervising junior and middle ruby/js developers.</w:t>
+        <w:t xml:space="preserve">Supervising the whole web projects’ life cycles, starting from initial proposal and requirements gathering finishing execution and release planning. </w:t>
       </w:r>
     </w:p>
     <w:p>
       <w:pPr>
         <w:numPr>
           <w:ilvl w:val="0"/>
-          <w:numId w:val="3"/>
+          <w:numId w:val="2"/>
         </w:numPr>
-        <w:spacing w:after="0" w:lineRule="auto"/>
         <w:ind w:left="720" w:hanging="360"/>
         <w:jc w:val="both"/>
-        <w:rPr/>
       </w:pPr>
       <w:r>
         <w:rPr>
           <w:rtl w:val="0"/>
         </w:rPr>
-        <w:t xml:space="preserve">Collaborating with remote team members from Romania, India and the USA. </w:t>
+        <w:t xml:space="preserve">Security researching and penetration testing, preparing reports and fixing security issues.</w:t>
       </w:r>
     </w:p>
     <w:p>
       <w:pPr>
         <w:numPr>
           <w:ilvl w:val="0"/>
-          <w:numId w:val="3"/>
+          <w:numId w:val="2"/>
         </w:numPr>
-        <w:spacing w:after="0" w:lineRule="auto"/>
         <w:ind w:left="720" w:hanging="360"/>
         <w:jc w:val="both"/>
-        <w:rPr/>
       </w:pPr>
       <w:r>
         <w:rPr>
           <w:rtl w:val="0"/>
         </w:rPr>
-        <w:t xml:space="preserve">Work with legacy code, refactoring and optimizing web-applications.</w:t>
+        <w:t xml:space="preserve">Preparing tasks and participating in various CTF security games as a game master.</w:t>
       </w:r>
     </w:p>
     <w:p>
       <w:pPr>
         <w:numPr>
           <w:ilvl w:val="0"/>
-          <w:numId w:val="3"/>
+          <w:numId w:val="2"/>
         </w:numPr>
-        <w:spacing w:after="0" w:lineRule="auto"/>
         <w:ind w:left="720" w:hanging="360"/>
         <w:jc w:val="both"/>
-        <w:rPr/>
       </w:pPr>
       <w:r>
         <w:rPr>
           <w:rtl w:val="0"/>
         </w:rPr>
-        <w:t xml:space="preserve">Security researching and legal penetration testing. </w:t>
+        <w:t xml:space="preserve">Work with legacy code, debugging, refactoring and optimizing web-applications.</w:t>
+      </w:r>
+    </w:p>
+    <w:p>
+      <w:pPr>
+        <w:numPr>
+          <w:ilvl w:val="0"/>
+          <w:numId w:val="2"/>
+        </w:numPr>
+        <w:ind w:left="720" w:hanging="360"/>
+        <w:jc w:val="both"/>
+      </w:pPr>
+      <w:r>
+        <w:rPr>
+          <w:rtl w:val="0"/>
+        </w:rPr>
+        <w:t xml:space="preserve">Work as a Team Lead within 4 projects at a time leading both local and remote team members. Mentoring and supervising junior and middle ruby/js developers. Collaborating with remote team members from Romania, India and the USA. </w:t>
+      </w:r>
+    </w:p>
+    <w:p>
+      <w:pPr>
+        <w:numPr>
+          <w:ilvl w:val="0"/>
+          <w:numId w:val="2"/>
+        </w:numPr>
+        <w:ind w:left="720" w:hanging="360"/>
+        <w:jc w:val="both"/>
+      </w:pPr>
+      <w:r>
+        <w:rPr>
+          <w:rtl w:val="0"/>
+        </w:rPr>
+        <w:t xml:space="preserve">Mentoring tech support agents and supervisors for a cloud hosting company.</w:t>
+      </w:r>
+      <w:r>
+        <w:rPr>
+          <w:rtl w:val="0"/>
+        </w:rPr>
       </w:r>
     </w:p>
     <w:p>
@@ -267,6 +337,7 @@
     </w:p>
     <w:p>
       <w:pPr>
+        <w:jc w:val="both"/>
         <w:rPr>
           <w:highlight w:val="white"/>
         </w:rPr>
@@ -339,23 +410,12 @@
       </w:pPr>
       <w:r>
         <w:rPr>
-          <w:rtl w:val="0"/>
-        </w:rPr>
-      </w:r>
-    </w:p>
-    <w:p>
-      <w:pPr>
-        <w:rPr>
-          <w:highlight w:val="white"/>
-        </w:rPr>
-      </w:pPr>
-      <w:r>
-        <w:rPr>
           <w:b w:val="1"/>
           <w:highlight w:val="white"/>
           <w:rtl w:val="0"/>
         </w:rPr>
-        <w:t xml:space="preserve">Languages: </w:t>
+        <w:t xml:space="preserve">Languages:</w:t>
+        <w:tab/>
       </w:r>
       <w:r>
         <w:rPr>
@@ -363,6 +423,11 @@
           <w:rtl w:val="0"/>
         </w:rPr>
         <w:t xml:space="preserve">English – upper-intermediate level. Ukrainian – native.</w:t>
+      </w:r>
+      <w:r>
+        <w:rPr>
+          <w:rtl w:val="0"/>
+        </w:rPr>
       </w:r>
     </w:p>
     <w:p>
@@ -461,7 +526,7 @@
           <w:highlight w:val="white"/>
           <w:rtl w:val="0"/>
         </w:rPr>
-        <w:t xml:space="preserve">These are only a few technologies that I use on a daily basis while there are a lot of interesting libraries in the Ruby and JS worlds that I used in various projects or for self-education:</w:t>
+        <w:t xml:space="preserve">These are only a few technologies that I use daily while there are many interesting libraries in the Ruby and JS worlds that I used in various projects or for self-education:</w:t>
       </w:r>
     </w:p>
     <w:p>
@@ -492,20 +557,20 @@
           <w:rtl w:val="0"/>
         </w:rPr>
         <w:t xml:space="preserve">Ruby, JavaScript/TypeScript/CoffeeScript </w:t>
-        <w:tab/>
       </w:r>
       <w:r>
         <w:rPr>
           <w:highlight w:val="white"/>
           <w:rtl w:val="0"/>
         </w:rPr>
-        <w:t xml:space="preserve">- as main languages.</w:t>
+        <w:t xml:space="preserve">- as the main languages I use.</w:t>
       </w:r>
     </w:p>
     <w:p>
       <w:pPr>
         <w:ind w:left="720" w:firstLine="0"/>
         <w:rPr>
+          <w:b w:val="1"/>
           <w:highlight w:val="white"/>
         </w:rPr>
       </w:pPr>
@@ -515,25 +580,13 @@
           <w:highlight w:val="white"/>
           <w:rtl w:val="0"/>
         </w:rPr>
-        <w:t xml:space="preserve">Ruby on Rails, Sinatra/Padrino</w:t>
-      </w:r>
-      <w:r>
-        <w:rPr>
-          <w:highlight w:val="white"/>
-          <w:rtl w:val="0"/>
-        </w:rPr>
-        <w:tab/>
-        <w:t xml:space="preserve"> </w:t>
-        <w:tab/>
-        <w:tab/>
-        <w:t xml:space="preserve">- as Ruby frameworks.</w:t>
+        <w:t xml:space="preserve">Ruby on Rails, React/Redux, Svelte, Electron, AWS, etc.</w:t>
       </w:r>
     </w:p>
     <w:p>
       <w:pPr>
         <w:ind w:left="720" w:firstLine="0"/>
         <w:rPr>
-          <w:b w:val="1"/>
           <w:highlight w:val="white"/>
         </w:rPr>
       </w:pPr>
@@ -543,87 +596,10 @@
           <w:highlight w:val="white"/>
           <w:rtl w:val="0"/>
         </w:rPr>
-        <w:t xml:space="preserve">React/Redux, Svelte</w:t>
-        <w:tab/>
-        <w:tab/>
-        <w:t xml:space="preserve"> </w:t>
-        <w:tab/>
-        <w:tab/>
-        <w:tab/>
+        <w:t xml:space="preserve">Experience in scripting languages including Python and Bash</w:t>
+        <w:br w:type="textWrapping"/>
+        <w:t xml:space="preserve">Experience with security toolkits such as Metasploit, and Burp Suite Pro.</w:t>
       </w:r>
-      <w:r>
-        <w:rPr>
-          <w:highlight w:val="white"/>
-          <w:rtl w:val="0"/>
-        </w:rPr>
-        <w:t xml:space="preserve">- as JS frameworks for creating SPA</w:t>
-      </w:r>
-      <w:r>
-        <w:rPr>
-          <w:rtl w:val="0"/>
-        </w:rPr>
-      </w:r>
-    </w:p>
-    <w:p>
-      <w:pPr>
-        <w:ind w:left="720" w:firstLine="0"/>
-        <w:rPr>
-          <w:highlight w:val="white"/>
-        </w:rPr>
-      </w:pPr>
-      <w:r>
-        <w:rPr>
-          <w:b w:val="1"/>
-          <w:highlight w:val="white"/>
-          <w:rtl w:val="0"/>
-        </w:rPr>
-        <w:t xml:space="preserve">Rspec/Capybara, Jasmine</w:t>
-      </w:r>
-      <w:r>
-        <w:rPr>
-          <w:highlight w:val="white"/>
-          <w:rtl w:val="0"/>
-        </w:rPr>
-        <w:tab/>
-        <w:tab/>
-        <w:t xml:space="preserve"> </w:t>
-        <w:tab/>
-        <w:tab/>
-        <w:t xml:space="preserve">- as test frameworks.</w:t>
-      </w:r>
-    </w:p>
-    <w:p>
-      <w:pPr>
-        <w:ind w:left="720" w:firstLine="0"/>
-        <w:rPr>
-          <w:highlight w:val="white"/>
-        </w:rPr>
-      </w:pPr>
-      <w:r>
-        <w:rPr>
-          <w:b w:val="1"/>
-          <w:highlight w:val="white"/>
-          <w:rtl w:val="0"/>
-        </w:rPr>
-        <w:t xml:space="preserve">AWS                                                         </w:t>
-        <w:tab/>
-        <w:t xml:space="preserve">     </w:t>
-        <w:tab/>
-      </w:r>
-      <w:r>
-        <w:rPr>
-          <w:highlight w:val="white"/>
-          <w:rtl w:val="0"/>
-        </w:rPr>
-        <w:t xml:space="preserve">- as a cloud solution.</w:t>
-      </w:r>
-    </w:p>
-    <w:p>
-      <w:pPr>
-        <w:rPr>
-          <w:highlight w:val="white"/>
-        </w:rPr>
-      </w:pPr>
       <w:r>
         <w:rPr>
           <w:rtl w:val="0"/>
@@ -743,6 +719,7 @@
       <w:pPr>
         <w:ind w:firstLine="720"/>
         <w:rPr>
+          <w:b w:val="1"/>
           <w:highlight w:val="white"/>
         </w:rPr>
       </w:pPr>
@@ -751,31 +728,8 @@
           <w:highlight w:val="white"/>
           <w:rtl w:val="0"/>
         </w:rPr>
-        <w:t xml:space="preserve">Degree: </w:t>
-        <w:tab/>
-        <w:t xml:space="preserve">Mathematician, Economist. Second cycle of higher education.</w:t>
+        <w:t xml:space="preserve">Degree:           Mathematician, Economist. Bachelor Degree ‘07</w:t>
       </w:r>
-    </w:p>
-    <w:p>
-      <w:pPr>
-        <w:rPr>
-          <w:b w:val="1"/>
-          <w:highlight w:val="white"/>
-        </w:rPr>
-      </w:pPr>
-      <w:r>
-        <w:rPr>
-          <w:rtl w:val="0"/>
-        </w:rPr>
-      </w:r>
-    </w:p>
-    <w:p>
-      <w:pPr>
-        <w:rPr>
-          <w:b w:val="1"/>
-          <w:highlight w:val="white"/>
-        </w:rPr>
-      </w:pPr>
       <w:r>
         <w:rPr>
           <w:rtl w:val="0"/>
@@ -823,7 +777,7 @@
                 <w:shd w:fill="d9d9d9" w:val="clear"/>
                 <w:rtl w:val="0"/>
               </w:rPr>
-              <w:t xml:space="preserve">SPECIAL KNOWLEDGES</w:t>
+              <w:t xml:space="preserve">VOLUNTEERISM</w:t>
             </w:r>
           </w:p>
         </w:tc>
@@ -840,22 +794,6 @@
         <w:rPr>
           <w:rtl w:val="0"/>
         </w:rPr>
-      </w:r>
-    </w:p>
-    <w:p>
-      <w:pPr>
-        <w:rPr>
-          <w:b w:val="1"/>
-          <w:highlight w:val="white"/>
-        </w:rPr>
-      </w:pPr>
-      <w:r>
-        <w:rPr>
-          <w:b w:val="1"/>
-          <w:highlight w:val="white"/>
-          <w:rtl w:val="0"/>
-        </w:rPr>
-        <w:t xml:space="preserve">Web Application Security Researcher:</w:t>
       </w:r>
     </w:p>
     <w:p>
@@ -863,7 +801,7 @@
         <w:widowControl w:val="0"/>
         <w:numPr>
           <w:ilvl w:val="0"/>
-          <w:numId w:val="2"/>
+          <w:numId w:val="3"/>
         </w:numPr>
         <w:ind w:left="720" w:hanging="360"/>
         <w:rPr>
@@ -875,7 +813,22 @@
           <w:highlight w:val="white"/>
           <w:rtl w:val="0"/>
         </w:rPr>
-        <w:t xml:space="preserve">My interest in ethical hacking has resulted in dozens of found and reported security issues in such services as: rubygems.org, ZeroMail, tagged.com, etc</w:t>
+        <w:t xml:space="preserve">I am a member of </w:t>
+      </w:r>
+      <w:r>
+        <w:rPr>
+          <w:b w:val="1"/>
+          <w:highlight w:val="white"/>
+          <w:rtl w:val="0"/>
+        </w:rPr>
+        <w:t xml:space="preserve">NoNameCon 2021 </w:t>
+      </w:r>
+      <w:r>
+        <w:rPr>
+          <w:highlight w:val="white"/>
+          <w:rtl w:val="0"/>
+        </w:rPr>
+        <w:t xml:space="preserve">core team - the Ukrainian community-built practical cybersecurity conference.</w:t>
       </w:r>
     </w:p>
     <w:p>
@@ -883,7 +836,7 @@
         <w:widowControl w:val="0"/>
         <w:numPr>
           <w:ilvl w:val="0"/>
-          <w:numId w:val="2"/>
+          <w:numId w:val="3"/>
         </w:numPr>
         <w:ind w:left="720" w:hanging="360"/>
         <w:rPr>
@@ -895,37 +848,12 @@
           <w:highlight w:val="white"/>
           <w:rtl w:val="0"/>
         </w:rPr>
-        <w:t xml:space="preserve">I took part in a CTF(Capture The Flag security game) as a Game Master and designed several vulnerable web applications for </w:t>
+        <w:t xml:space="preserve">My interest in ethical hacking has resulted in dozens of found and reported security issues in such services as rubygems.org, ZeroMail, tagged.com, ixWebhosting, cater2.me, etc.</w:t>
       </w:r>
       <w:r>
         <w:rPr>
-          <w:b w:val="1"/>
-          <w:highlight w:val="white"/>
           <w:rtl w:val="0"/>
         </w:rPr>
-        <w:t xml:space="preserve">UISGCon</w:t>
-      </w:r>
-      <w:r>
-        <w:rPr>
-          <w:highlight w:val="white"/>
-          <w:rtl w:val="0"/>
-        </w:rPr>
-        <w:t xml:space="preserve"> #10, #11, #12 (2014-2016) - Ukrainian InfoSec and</w:t>
-      </w:r>
-      <w:r>
-        <w:rPr>
-          <w:b w:val="1"/>
-          <w:highlight w:val="white"/>
-          <w:rtl w:val="0"/>
-        </w:rPr>
-        <w:t xml:space="preserve"> “NoNameCon 2018” </w:t>
-      </w:r>
-      <w:r>
-        <w:rPr>
-          <w:highlight w:val="white"/>
-          <w:rtl w:val="0"/>
-        </w:rPr>
-        <w:t xml:space="preserve">conferences.</w:t>
       </w:r>
     </w:p>
     <w:p>
@@ -933,7 +861,7 @@
         <w:widowControl w:val="0"/>
         <w:numPr>
           <w:ilvl w:val="0"/>
-          <w:numId w:val="2"/>
+          <w:numId w:val="3"/>
         </w:numPr>
         <w:ind w:left="720" w:hanging="360"/>
         <w:rPr>
@@ -945,7 +873,7 @@
           <w:highlight w:val="white"/>
           <w:rtl w:val="0"/>
         </w:rPr>
-        <w:t xml:space="preserve">Prepared CTF game for </w:t>
+        <w:t xml:space="preserve">I took part in a CTF as a Game Master and designed several vulnerable applications for </w:t>
       </w:r>
       <w:r>
         <w:rPr>
@@ -953,14 +881,14 @@
           <w:highlight w:val="white"/>
           <w:rtl w:val="0"/>
         </w:rPr>
-        <w:t xml:space="preserve">«HackIT-2015»</w:t>
+        <w:t xml:space="preserve">UISGCon</w:t>
       </w:r>
       <w:r>
         <w:rPr>
           <w:highlight w:val="white"/>
           <w:rtl w:val="0"/>
         </w:rPr>
-        <w:t xml:space="preserve"> the Cybersecurity Olympiad and International forum </w:t>
+        <w:t xml:space="preserve"> #10, #11, #12 (2014-2016) and </w:t>
       </w:r>
       <w:r>
         <w:rPr>
@@ -968,12 +896,14 @@
           <w:highlight w:val="white"/>
           <w:rtl w:val="0"/>
         </w:rPr>
-        <w:t xml:space="preserve">«Cybersecurity: Ukraine and the world»</w:t>
+        <w:t xml:space="preserve">“NoNameCon 2018”</w:t>
       </w:r>
       <w:r>
         <w:rPr>
+          <w:highlight w:val="white"/>
           <w:rtl w:val="0"/>
         </w:rPr>
+        <w:t xml:space="preserve"> cybersecurity conferences. </w:t>
       </w:r>
     </w:p>
     <w:p>
@@ -981,7 +911,7 @@
         <w:widowControl w:val="0"/>
         <w:numPr>
           <w:ilvl w:val="0"/>
-          <w:numId w:val="2"/>
+          <w:numId w:val="3"/>
         </w:numPr>
         <w:ind w:left="720" w:hanging="360"/>
         <w:rPr>
@@ -993,7 +923,7 @@
           <w:highlight w:val="white"/>
           <w:rtl w:val="0"/>
         </w:rPr>
-        <w:t xml:space="preserve">Created websites for the “</w:t>
+        <w:t xml:space="preserve">Prepared a CTF game for </w:t>
       </w:r>
       <w:r>
         <w:rPr>
@@ -1001,14 +931,14 @@
           <w:highlight w:val="white"/>
           <w:rtl w:val="0"/>
         </w:rPr>
-        <w:t xml:space="preserve">OWASP Ukraine 2019” </w:t>
+        <w:t xml:space="preserve">«HackIT-2015»</w:t>
       </w:r>
       <w:r>
         <w:rPr>
           <w:highlight w:val="white"/>
           <w:rtl w:val="0"/>
         </w:rPr>
-        <w:t xml:space="preserve">and </w:t>
+        <w:t xml:space="preserve"> - the Cybersecurity Olympiad and International forum </w:t>
       </w:r>
       <w:r>
         <w:rPr>
@@ -1016,52 +946,70 @@
           <w:highlight w:val="white"/>
           <w:rtl w:val="0"/>
         </w:rPr>
-        <w:t xml:space="preserve">“NoNameCon 2019” </w:t>
+        <w:t xml:space="preserve">«Cybersecurity: Ukraine and the world»</w:t>
       </w:r>
       <w:r>
         <w:rPr>
-          <w:highlight w:val="white"/>
           <w:rtl w:val="0"/>
         </w:rPr>
-        <w:t xml:space="preserve">conferences</w:t>
-      </w:r>
-      <w:r>
-        <w:rPr>
-          <w:b w:val="1"/>
-          <w:highlight w:val="white"/>
-          <w:rtl w:val="0"/>
-        </w:rPr>
-        <w:t xml:space="preserve">.</w:t>
       </w:r>
     </w:p>
     <w:p>
       <w:pPr>
         <w:widowControl w:val="0"/>
+        <w:numPr>
+          <w:ilvl w:val="0"/>
+          <w:numId w:val="3"/>
+        </w:numPr>
+        <w:ind w:left="720" w:hanging="360"/>
         <w:rPr>
           <w:highlight w:val="white"/>
         </w:rPr>
       </w:pPr>
       <w:r>
         <w:rPr>
+          <w:highlight w:val="white"/>
           <w:rtl w:val="0"/>
         </w:rPr>
+        <w:t xml:space="preserve">Created websites and time tracking app for the “</w:t>
       </w:r>
-    </w:p>
-    <w:p>
-      <w:pPr>
-        <w:widowControl w:val="0"/>
-        <w:rPr>
-          <w:b w:val="1"/>
-          <w:highlight w:val="white"/>
-        </w:rPr>
-      </w:pPr>
       <w:r>
         <w:rPr>
           <w:b w:val="1"/>
           <w:highlight w:val="white"/>
           <w:rtl w:val="0"/>
         </w:rPr>
-        <w:t xml:space="preserve">Community development:</w:t>
+        <w:t xml:space="preserve">OWASP Ukraine 2019” </w:t>
+      </w:r>
+      <w:r>
+        <w:rPr>
+          <w:highlight w:val="white"/>
+          <w:rtl w:val="0"/>
+        </w:rPr>
+        <w:t xml:space="preserve">and </w:t>
+      </w:r>
+      <w:r>
+        <w:rPr>
+          <w:b w:val="1"/>
+          <w:highlight w:val="white"/>
+          <w:rtl w:val="0"/>
+        </w:rPr>
+        <w:t xml:space="preserve">“NoNameCon 2019” </w:t>
+      </w:r>
+      <w:r>
+        <w:rPr>
+          <w:highlight w:val="white"/>
+          <w:rtl w:val="0"/>
+        </w:rPr>
+        <w:t xml:space="preserve">conferences</w:t>
+      </w:r>
+      <w:r>
+        <w:rPr>
+          <w:b w:val="1"/>
+          <w:highlight w:val="white"/>
+          <w:rtl w:val="0"/>
+        </w:rPr>
+        <w:t xml:space="preserve">.</w:t>
       </w:r>
     </w:p>
     <w:p>
@@ -1081,9 +1029,161 @@
           <w:highlight w:val="white"/>
           <w:rtl w:val="0"/>
         </w:rPr>
-        <w:t xml:space="preserve">Contributed to open source projects, e.g.: </w:t>
+        <w:t xml:space="preserve">I am working on my own open source pet-project on Electron(using React and TypeScript).</w:t>
+      </w:r>
+    </w:p>
+    <w:p>
+      <w:pPr>
+        <w:widowControl w:val="0"/>
+        <w:numPr>
+          <w:ilvl w:val="0"/>
+          <w:numId w:val="1"/>
+        </w:numPr>
+        <w:ind w:left="720" w:hanging="360"/>
+        <w:rPr>
+          <w:highlight w:val="white"/>
+        </w:rPr>
+      </w:pPr>
+      <w:r>
+        <w:rPr>
+          <w:highlight w:val="white"/>
+          <w:rtl w:val="0"/>
+        </w:rPr>
+        <w:t xml:space="preserve">Held “Ruby for pentesters” presentation on the very first </w:t>
       </w:r>
       <w:hyperlink r:id="rId9">
+        <w:r>
+          <w:rPr>
+            <w:color w:val="1155cc"/>
+            <w:highlight w:val="white"/>
+            <w:u w:val="single"/>
+            <w:rtl w:val="0"/>
+          </w:rPr>
+          <w:t xml:space="preserve">OWASP Kyiv</w:t>
+        </w:r>
+      </w:hyperlink>
+      <w:r>
+        <w:rPr>
+          <w:highlight w:val="white"/>
+          <w:rtl w:val="0"/>
+        </w:rPr>
+        <w:t xml:space="preserve"> Chapter meetup and  on the </w:t>
+      </w:r>
+      <w:hyperlink r:id="rId10">
+        <w:r>
+          <w:rPr>
+            <w:color w:val="1155cc"/>
+            <w:highlight w:val="white"/>
+            <w:u w:val="single"/>
+            <w:rtl w:val="0"/>
+          </w:rPr>
+          <w:t xml:space="preserve">11th Ruby Meditation</w:t>
+        </w:r>
+      </w:hyperlink>
+      <w:r>
+        <w:rPr>
+          <w:highlight w:val="white"/>
+          <w:rtl w:val="0"/>
+        </w:rPr>
+        <w:t xml:space="preserve"> meetup.</w:t>
+      </w:r>
+    </w:p>
+    <w:p>
+      <w:pPr>
+        <w:widowControl w:val="0"/>
+        <w:numPr>
+          <w:ilvl w:val="0"/>
+          <w:numId w:val="1"/>
+        </w:numPr>
+        <w:ind w:left="720" w:hanging="360"/>
+        <w:rPr>
+          <w:highlight w:val="white"/>
+        </w:rPr>
+      </w:pPr>
+      <w:r>
+        <w:rPr>
+          <w:highlight w:val="white"/>
+          <w:rtl w:val="0"/>
+        </w:rPr>
+        <w:t xml:space="preserve">Had a “Ruby Security Tips” talk on the </w:t>
+      </w:r>
+      <w:hyperlink r:id="rId11">
+        <w:r>
+          <w:rPr>
+            <w:color w:val="1155cc"/>
+            <w:highlight w:val="white"/>
+            <w:u w:val="single"/>
+            <w:rtl w:val="0"/>
+          </w:rPr>
+          <w:t xml:space="preserve">OWASP Kyiv</w:t>
+        </w:r>
+      </w:hyperlink>
+      <w:r>
+        <w:rPr>
+          <w:highlight w:val="white"/>
+          <w:rtl w:val="0"/>
+        </w:rPr>
+        <w:t xml:space="preserve"> Chapter meetup.</w:t>
+      </w:r>
+    </w:p>
+    <w:p>
+      <w:pPr>
+        <w:widowControl w:val="0"/>
+        <w:numPr>
+          <w:ilvl w:val="0"/>
+          <w:numId w:val="1"/>
+        </w:numPr>
+        <w:ind w:left="720" w:hanging="360"/>
+        <w:rPr>
+          <w:highlight w:val="white"/>
+        </w:rPr>
+      </w:pPr>
+      <w:r>
+        <w:rPr>
+          <w:highlight w:val="white"/>
+          <w:rtl w:val="0"/>
+        </w:rPr>
+        <w:t xml:space="preserve">Partnered with 4 friends of mine to plan and execute several Front-End Meetups and the very first </w:t>
+      </w:r>
+      <w:hyperlink r:id="rId12">
+        <w:r>
+          <w:rPr>
+            <w:color w:val="0000ff"/>
+            <w:highlight w:val="white"/>
+            <w:u w:val="single"/>
+            <w:rtl w:val="0"/>
+          </w:rPr>
+          <w:t xml:space="preserve">Hackathon in Zaporizhzhya</w:t>
+        </w:r>
+      </w:hyperlink>
+      <w:r>
+        <w:rPr>
+          <w:highlight w:val="white"/>
+          <w:rtl w:val="0"/>
+        </w:rPr>
+        <w:t xml:space="preserve"> city.</w:t>
+      </w:r>
+    </w:p>
+    <w:p>
+      <w:pPr>
+        <w:widowControl w:val="0"/>
+        <w:numPr>
+          <w:ilvl w:val="0"/>
+          <w:numId w:val="1"/>
+        </w:numPr>
+        <w:ind w:left="720" w:hanging="360"/>
+        <w:rPr>
+          <w:highlight w:val="white"/>
+        </w:rPr>
+      </w:pPr>
+      <w:r>
+        <w:rPr>
+          <w:highlight w:val="white"/>
+          <w:rtl w:val="0"/>
+        </w:rPr>
+        <w:t xml:space="preserve">Contributed to open-source projects, e.g.: </w:t>
+      </w:r>
+      <w:hyperlink r:id="rId13">
         <w:r>
           <w:rPr>
             <w:color w:val="1155cc"/>
@@ -1101,7 +1201,7 @@
         </w:rPr>
         <w:t xml:space="preserve"> </w:t>
       </w:r>
-      <w:hyperlink r:id="rId10">
+      <w:hyperlink r:id="rId14">
         <w:r>
           <w:rPr>
             <w:color w:val="1155cc"/>
@@ -1119,7 +1219,7 @@
         </w:rPr>
         <w:t xml:space="preserve"> </w:t>
       </w:r>
-      <w:hyperlink r:id="rId11">
+      <w:hyperlink r:id="rId15">
         <w:r>
           <w:rPr>
             <w:color w:val="1155cc"/>
@@ -1137,7 +1237,7 @@
         </w:rPr>
         <w:t xml:space="preserve"> </w:t>
       </w:r>
-      <w:hyperlink r:id="rId12">
+      <w:hyperlink r:id="rId16">
         <w:r>
           <w:rPr>
             <w:color w:val="1155cc"/>
@@ -1152,141 +1252,6 @@
         <w:rPr>
           <w:rtl w:val="0"/>
         </w:rPr>
-      </w:r>
-    </w:p>
-    <w:p>
-      <w:pPr>
-        <w:widowControl w:val="0"/>
-        <w:numPr>
-          <w:ilvl w:val="0"/>
-          <w:numId w:val="1"/>
-        </w:numPr>
-        <w:ind w:left="720" w:hanging="360"/>
-        <w:rPr>
-          <w:highlight w:val="white"/>
-          <w:u w:val="none"/>
-        </w:rPr>
-      </w:pPr>
-      <w:r>
-        <w:rPr>
-          <w:highlight w:val="white"/>
-          <w:rtl w:val="0"/>
-        </w:rPr>
-        <w:t xml:space="preserve">I am working on my own open source pet-project on Electron(using React and TypeScript).</w:t>
-      </w:r>
-    </w:p>
-    <w:p>
-      <w:pPr>
-        <w:widowControl w:val="0"/>
-        <w:numPr>
-          <w:ilvl w:val="0"/>
-          <w:numId w:val="1"/>
-        </w:numPr>
-        <w:ind w:left="720" w:hanging="360"/>
-        <w:rPr>
-          <w:highlight w:val="white"/>
-        </w:rPr>
-      </w:pPr>
-      <w:r>
-        <w:rPr>
-          <w:highlight w:val="white"/>
-          <w:rtl w:val="0"/>
-        </w:rPr>
-        <w:t xml:space="preserve">Held “Ruby for pentesters” presentation on the </w:t>
-      </w:r>
-      <w:hyperlink r:id="rId13">
-        <w:r>
-          <w:rPr>
-            <w:color w:val="1155cc"/>
-            <w:highlight w:val="white"/>
-            <w:u w:val="single"/>
-            <w:rtl w:val="0"/>
-          </w:rPr>
-          <w:t xml:space="preserve">OWASP Kyiv</w:t>
-        </w:r>
-      </w:hyperlink>
-      <w:r>
-        <w:rPr>
-          <w:highlight w:val="white"/>
-          <w:rtl w:val="0"/>
-        </w:rPr>
-        <w:t xml:space="preserve"> Chapter meetup.</w:t>
-      </w:r>
-    </w:p>
-    <w:p>
-      <w:pPr>
-        <w:widowControl w:val="0"/>
-        <w:numPr>
-          <w:ilvl w:val="0"/>
-          <w:numId w:val="1"/>
-        </w:numPr>
-        <w:ind w:left="720" w:hanging="360"/>
-        <w:rPr>
-          <w:highlight w:val="white"/>
-        </w:rPr>
-      </w:pPr>
-      <w:r>
-        <w:rPr>
-          <w:highlight w:val="white"/>
-          <w:rtl w:val="0"/>
-        </w:rPr>
-        <w:t xml:space="preserve">Had a speech on the </w:t>
-      </w:r>
-      <w:hyperlink r:id="rId14">
-        <w:r>
-          <w:rPr>
-            <w:color w:val="1155cc"/>
-            <w:highlight w:val="white"/>
-            <w:u w:val="single"/>
-            <w:rtl w:val="0"/>
-          </w:rPr>
-          <w:t xml:space="preserve">11th Ruby Meditation</w:t>
-        </w:r>
-      </w:hyperlink>
-      <w:r>
-        <w:rPr>
-          <w:highlight w:val="white"/>
-          <w:rtl w:val="0"/>
-        </w:rPr>
-        <w:t xml:space="preserve"> meetup.</w:t>
-      </w:r>
-    </w:p>
-    <w:p>
-      <w:pPr>
-        <w:widowControl w:val="0"/>
-        <w:numPr>
-          <w:ilvl w:val="0"/>
-          <w:numId w:val="1"/>
-        </w:numPr>
-        <w:ind w:left="720" w:hanging="360"/>
-        <w:rPr>
-          <w:highlight w:val="white"/>
-        </w:rPr>
-      </w:pPr>
-      <w:r>
-        <w:rPr>
-          <w:highlight w:val="white"/>
-          <w:rtl w:val="0"/>
-        </w:rPr>
-        <w:t xml:space="preserve">Partnered with 4 other developers to plan and execute 3 Front-End Meetups and the very first </w:t>
-      </w:r>
-      <w:hyperlink r:id="rId15">
-        <w:r>
-          <w:rPr>
-            <w:color w:val="0000ff"/>
-            <w:highlight w:val="white"/>
-            <w:u w:val="single"/>
-            <w:rtl w:val="0"/>
-          </w:rPr>
-          <w:t xml:space="preserve">Hackathon in Zaporizhzhya</w:t>
-        </w:r>
-      </w:hyperlink>
-      <w:r>
-        <w:rPr>
-          <w:highlight w:val="white"/>
-          <w:rtl w:val="0"/>
-        </w:rPr>
-        <w:t xml:space="preserve"> city.</w:t>
       </w:r>
     </w:p>
     <w:p>
@@ -1372,14 +1337,14 @@
         </w:rPr>
         <w:t xml:space="preserve">Detailed portfolio can be found at: </w:t>
       </w:r>
-      <w:hyperlink r:id="rId16">
+      <w:hyperlink r:id="rId17">
         <w:r>
           <w:rPr>
             <w:color w:val="1155cc"/>
             <w:u w:val="single"/>
             <w:rtl w:val="0"/>
           </w:rPr>
-          <w:t xml:space="preserve">https://rrott.com/portfolio/</w:t>
+          <w:t xml:space="preserve">https://rrott.com</w:t>
         </w:r>
       </w:hyperlink>
       <w:r>
@@ -1433,6 +1398,506 @@
           <w:p>
             <w:pPr>
               <w:spacing w:after="240" w:before="120" w:lineRule="auto"/>
+              <w:jc w:val="right"/>
+              <w:rPr>
+                <w:b w:val="1"/>
+                <w:color w:val="31849b"/>
+              </w:rPr>
+            </w:pPr>
+            <w:r>
+              <w:rPr>
+                <w:b w:val="1"/>
+                <w:color w:val="31849b"/>
+                <w:rtl w:val="0"/>
+              </w:rPr>
+              <w:t xml:space="preserve">Company:</w:t>
+            </w:r>
+          </w:p>
+        </w:tc>
+        <w:tc>
+          <w:tcPr>
+            <w:gridSpan w:val="4"/>
+            <w:tcBorders>
+              <w:top w:color="d9d9d9" w:space="0" w:sz="4" w:val="single"/>
+              <w:left w:color="d9d9d9" w:space="0" w:sz="4" w:val="single"/>
+            </w:tcBorders>
+            <w:shd w:fill="cccccc" w:val="clear"/>
+          </w:tcPr>
+          <w:p>
+            <w:pPr>
+              <w:spacing w:after="240" w:before="120" w:lineRule="auto"/>
+              <w:rPr>
+                <w:b w:val="1"/>
+              </w:rPr>
+            </w:pPr>
+            <w:r>
+              <w:rPr>
+                <w:b w:val="1"/>
+                <w:rtl w:val="0"/>
+              </w:rPr>
+              <w:t xml:space="preserve">Berezha Security Group</w:t>
+            </w:r>
+            <w:r>
+              <w:rPr>
+                <w:rtl w:val="0"/>
+              </w:rPr>
+              <w:t xml:space="preserve">(part-time, remote)</w:t>
+            </w:r>
+            <w:r>
+              <w:rPr>
+                <w:b w:val="1"/>
+                <w:rtl w:val="0"/>
+              </w:rPr>
+              <w:t xml:space="preserve">   Nov 2019 – Present</w:t>
+            </w:r>
+          </w:p>
+        </w:tc>
+      </w:tr>
+      <w:tr>
+        <w:tc>
+          <w:tcPr>
+            <w:tcBorders>
+              <w:top w:color="d9d9d9" w:space="0" w:sz="4" w:val="single"/>
+              <w:right w:color="d9d9d9" w:space="0" w:sz="4" w:val="single"/>
+            </w:tcBorders>
+            <w:shd w:fill="efefef" w:val="clear"/>
+          </w:tcPr>
+          <w:p>
+            <w:pPr>
+              <w:spacing w:after="240" w:before="120" w:lineRule="auto"/>
+              <w:jc w:val="right"/>
+              <w:rPr>
+                <w:b w:val="1"/>
+                <w:color w:val="31849b"/>
+              </w:rPr>
+            </w:pPr>
+            <w:r>
+              <w:rPr>
+                <w:b w:val="1"/>
+                <w:color w:val="31849b"/>
+                <w:rtl w:val="0"/>
+              </w:rPr>
+              <w:t xml:space="preserve">Project:</w:t>
+            </w:r>
+            <w:r>
+              <w:rPr>
+                <w:rtl w:val="0"/>
+              </w:rPr>
+            </w:r>
+          </w:p>
+        </w:tc>
+        <w:tc>
+          <w:tcPr>
+            <w:gridSpan w:val="4"/>
+            <w:tcBorders>
+              <w:top w:color="d9d9d9" w:space="0" w:sz="4" w:val="single"/>
+              <w:left w:color="d9d9d9" w:space="0" w:sz="4" w:val="single"/>
+            </w:tcBorders>
+            <w:shd w:fill="efefef" w:val="clear"/>
+          </w:tcPr>
+          <w:p>
+            <w:pPr>
+              <w:spacing w:after="240" w:before="120" w:lineRule="auto"/>
+              <w:rPr/>
+            </w:pPr>
+            <w:r>
+              <w:rPr>
+                <w:b w:val="1"/>
+                <w:rtl w:val="0"/>
+              </w:rPr>
+              <w:t xml:space="preserve">Dynamic Application Red Team Simulation</w:t>
+            </w:r>
+            <w:r>
+              <w:rPr>
+                <w:rtl w:val="0"/>
+              </w:rPr>
+              <w:t xml:space="preserve"> </w:t>
+            </w:r>
+          </w:p>
+        </w:tc>
+      </w:tr>
+      <w:tr>
+        <w:tc>
+          <w:tcPr>
+            <w:tcBorders>
+              <w:right w:color="d9d9d9" w:space="0" w:sz="4" w:val="single"/>
+            </w:tcBorders>
+          </w:tcPr>
+          <w:p>
+            <w:pPr>
+              <w:ind w:left="-115" w:firstLine="0"/>
+              <w:jc w:val="right"/>
+              <w:rPr>
+                <w:b w:val="1"/>
+                <w:color w:val="31849b"/>
+              </w:rPr>
+            </w:pPr>
+            <w:r>
+              <w:rPr>
+                <w:b w:val="1"/>
+                <w:color w:val="31849b"/>
+                <w:rtl w:val="0"/>
+              </w:rPr>
+              <w:t xml:space="preserve">Project Description:</w:t>
+            </w:r>
+          </w:p>
+        </w:tc>
+        <w:tc>
+          <w:tcPr>
+            <w:gridSpan w:val="4"/>
+            <w:tcBorders>
+              <w:left w:color="d9d9d9" w:space="0" w:sz="4" w:val="single"/>
+            </w:tcBorders>
+          </w:tcPr>
+          <w:p>
+            <w:pPr>
+              <w:rPr/>
+            </w:pPr>
+            <w:r>
+              <w:rPr>
+                <w:rtl w:val="0"/>
+              </w:rPr>
+              <w:t xml:space="preserve">Berezha is an Application Security and Penetration Testing Company. I am implementing and maintaining their platform that simplifies penetration tests, automates report generation, and integrates external data sources. </w:t>
+            </w:r>
+          </w:p>
+          <w:p>
+            <w:pPr>
+              <w:rPr/>
+            </w:pPr>
+            <w:r>
+              <w:rPr>
+                <w:rtl w:val="0"/>
+              </w:rPr>
+            </w:r>
+          </w:p>
+        </w:tc>
+      </w:tr>
+      <w:tr>
+        <w:tc>
+          <w:tcPr>
+            <w:tcBorders>
+              <w:right w:color="d9d9d9" w:space="0" w:sz="4" w:val="single"/>
+            </w:tcBorders>
+          </w:tcPr>
+          <w:p>
+            <w:pPr>
+              <w:ind w:left="-115" w:firstLine="0"/>
+              <w:jc w:val="right"/>
+              <w:rPr>
+                <w:b w:val="1"/>
+                <w:color w:val="31849b"/>
+              </w:rPr>
+            </w:pPr>
+            <w:r>
+              <w:rPr>
+                <w:b w:val="1"/>
+                <w:color w:val="31849b"/>
+                <w:rtl w:val="0"/>
+              </w:rPr>
+              <w:t xml:space="preserve">Customer:</w:t>
+            </w:r>
+          </w:p>
+        </w:tc>
+        <w:tc>
+          <w:tcPr>
+            <w:gridSpan w:val="4"/>
+            <w:tcBorders>
+              <w:left w:color="d9d9d9" w:space="0" w:sz="4" w:val="single"/>
+            </w:tcBorders>
+          </w:tcPr>
+          <w:p>
+            <w:pPr>
+              <w:jc w:val="both"/>
+              <w:rPr/>
+            </w:pPr>
+            <w:r>
+              <w:rPr>
+                <w:rtl w:val="0"/>
+              </w:rPr>
+              <w:t xml:space="preserve">Ukrainian company </w:t>
+            </w:r>
+            <w:hyperlink r:id="rId18">
+              <w:r>
+                <w:rPr>
+                  <w:color w:val="1155cc"/>
+                  <w:u w:val="single"/>
+                  <w:rtl w:val="0"/>
+                </w:rPr>
+                <w:t xml:space="preserve">https://bsg.tech/</w:t>
+              </w:r>
+            </w:hyperlink>
+            <w:r>
+              <w:rPr>
+                <w:rtl w:val="0"/>
+              </w:rPr>
+            </w:r>
+          </w:p>
+        </w:tc>
+      </w:tr>
+      <w:tr>
+        <w:tc>
+          <w:tcPr>
+            <w:tcBorders>
+              <w:right w:color="d9d9d9" w:space="0" w:sz="4" w:val="single"/>
+            </w:tcBorders>
+          </w:tcPr>
+          <w:p>
+            <w:pPr>
+              <w:jc w:val="right"/>
+              <w:rPr>
+                <w:b w:val="1"/>
+                <w:color w:val="31849b"/>
+              </w:rPr>
+            </w:pPr>
+            <w:r>
+              <w:rPr>
+                <w:b w:val="1"/>
+                <w:color w:val="31849b"/>
+                <w:rtl w:val="0"/>
+              </w:rPr>
+              <w:t xml:space="preserve">Project Role:</w:t>
+            </w:r>
+          </w:p>
+        </w:tc>
+        <w:tc>
+          <w:tcPr>
+            <w:gridSpan w:val="4"/>
+            <w:tcBorders>
+              <w:left w:color="d9d9d9" w:space="0" w:sz="4" w:val="single"/>
+            </w:tcBorders>
+          </w:tcPr>
+          <w:p>
+            <w:pPr>
+              <w:jc w:val="both"/>
+              <w:rPr/>
+            </w:pPr>
+            <w:r>
+              <w:rPr>
+                <w:rtl w:val="0"/>
+              </w:rPr>
+              <w:t xml:space="preserve">Full-stack developer</w:t>
+            </w:r>
+          </w:p>
+        </w:tc>
+      </w:tr>
+      <w:tr>
+        <w:tc>
+          <w:tcPr>
+            <w:tcBorders>
+              <w:right w:color="d9d9d9" w:space="0" w:sz="4" w:val="single"/>
+            </w:tcBorders>
+          </w:tcPr>
+          <w:p>
+            <w:pPr>
+              <w:jc w:val="right"/>
+              <w:rPr>
+                <w:b w:val="1"/>
+                <w:color w:val="31849b"/>
+              </w:rPr>
+            </w:pPr>
+            <w:r>
+              <w:rPr>
+                <w:b w:val="1"/>
+                <w:color w:val="31849b"/>
+                <w:rtl w:val="0"/>
+              </w:rPr>
+              <w:t xml:space="preserve">Responsibilities:</w:t>
+            </w:r>
+          </w:p>
+        </w:tc>
+        <w:tc>
+          <w:tcPr>
+            <w:gridSpan w:val="4"/>
+            <w:tcBorders>
+              <w:left w:color="d9d9d9" w:space="0" w:sz="4" w:val="single"/>
+            </w:tcBorders>
+          </w:tcPr>
+          <w:p>
+            <w:pPr>
+              <w:numPr>
+                <w:ilvl w:val="0"/>
+                <w:numId w:val="4"/>
+              </w:numPr>
+              <w:ind w:left="720" w:hanging="360"/>
+              <w:rPr>
+                <w:highlight w:val="white"/>
+              </w:rPr>
+            </w:pPr>
+            <w:r>
+              <w:rPr>
+                <w:highlight w:val="white"/>
+                <w:rtl w:val="0"/>
+              </w:rPr>
+              <w:t xml:space="preserve">Implemented the whole architecture, starting from the application design in the AWS cloud stack, configuring CI/CD, creating API services and UI applications, finishing implementing own web-design and writing the documentations.</w:t>
+            </w:r>
+          </w:p>
+          <w:p>
+            <w:pPr>
+              <w:numPr>
+                <w:ilvl w:val="0"/>
+                <w:numId w:val="4"/>
+              </w:numPr>
+              <w:ind w:left="720" w:hanging="360"/>
+              <w:rPr>
+                <w:highlight w:val="white"/>
+              </w:rPr>
+            </w:pPr>
+            <w:r>
+              <w:rPr>
+                <w:highlight w:val="white"/>
+                <w:rtl w:val="0"/>
+              </w:rPr>
+              <w:t xml:space="preserve">Applied fixes and security updates after the internal pentests.</w:t>
+            </w:r>
+          </w:p>
+          <w:p>
+            <w:pPr>
+              <w:numPr>
+                <w:ilvl w:val="0"/>
+                <w:numId w:val="4"/>
+              </w:numPr>
+              <w:ind w:left="720" w:hanging="360"/>
+              <w:rPr>
+                <w:highlight w:val="white"/>
+              </w:rPr>
+            </w:pPr>
+            <w:r>
+              <w:rPr>
+                <w:highlight w:val="white"/>
+                <w:rtl w:val="0"/>
+              </w:rPr>
+              <w:t xml:space="preserve">Participated in the Threat Modeling sessions with Threat Dragon and Elevation of Privilege.</w:t>
+            </w:r>
+          </w:p>
+          <w:p>
+            <w:pPr>
+              <w:ind w:left="720" w:firstLine="0"/>
+              <w:rPr>
+                <w:highlight w:val="white"/>
+              </w:rPr>
+            </w:pPr>
+            <w:r>
+              <w:rPr>
+                <w:rtl w:val="0"/>
+              </w:rPr>
+            </w:r>
+          </w:p>
+        </w:tc>
+      </w:tr>
+      <w:tr>
+        <w:tc>
+          <w:tcPr>
+            <w:tcBorders>
+              <w:right w:color="d9d9d9" w:space="0" w:sz="4" w:val="single"/>
+            </w:tcBorders>
+          </w:tcPr>
+          <w:p>
+            <w:pPr>
+              <w:jc w:val="right"/>
+              <w:rPr>
+                <w:b w:val="1"/>
+                <w:color w:val="31849b"/>
+              </w:rPr>
+            </w:pPr>
+            <w:r>
+              <w:rPr>
+                <w:b w:val="1"/>
+                <w:color w:val="31849b"/>
+                <w:rtl w:val="0"/>
+              </w:rPr>
+              <w:t xml:space="preserve">Project Team Size:</w:t>
+            </w:r>
+          </w:p>
+        </w:tc>
+        <w:tc>
+          <w:tcPr>
+            <w:gridSpan w:val="4"/>
+            <w:tcBorders>
+              <w:left w:color="d9d9d9" w:space="0" w:sz="4" w:val="single"/>
+            </w:tcBorders>
+          </w:tcPr>
+          <w:p>
+            <w:pPr>
+              <w:jc w:val="both"/>
+              <w:rPr/>
+            </w:pPr>
+            <w:r>
+              <w:rPr>
+                <w:rtl w:val="0"/>
+              </w:rPr>
+              <w:t xml:space="preserve">1 developer only</w:t>
+            </w:r>
+          </w:p>
+        </w:tc>
+      </w:tr>
+      <w:tr>
+        <w:tc>
+          <w:tcPr>
+            <w:tcBorders>
+              <w:right w:color="d9d9d9" w:space="0" w:sz="4" w:val="single"/>
+            </w:tcBorders>
+          </w:tcPr>
+          <w:p>
+            <w:pPr>
+              <w:jc w:val="right"/>
+              <w:rPr>
+                <w:b w:val="1"/>
+                <w:color w:val="31849b"/>
+              </w:rPr>
+            </w:pPr>
+            <w:r>
+              <w:rPr>
+                <w:b w:val="1"/>
+                <w:color w:val="31849b"/>
+                <w:rtl w:val="0"/>
+              </w:rPr>
+              <w:t xml:space="preserve">Tools &amp; Technologies:</w:t>
+            </w:r>
+          </w:p>
+        </w:tc>
+        <w:tc>
+          <w:tcPr>
+            <w:gridSpan w:val="4"/>
+            <w:tcBorders>
+              <w:left w:color="d9d9d9" w:space="0" w:sz="4" w:val="single"/>
+            </w:tcBorders>
+          </w:tcPr>
+          <w:p>
+            <w:pPr>
+              <w:rPr/>
+            </w:pPr>
+            <w:r>
+              <w:rPr>
+                <w:rtl w:val="0"/>
+              </w:rPr>
+              <w:t xml:space="preserve">Ruby on Rails, React/Redux. AWS S3, Beanstalk, IAM, Cognito, etc.</w:t>
+            </w:r>
+          </w:p>
+          <w:p>
+            <w:pPr>
+              <w:jc w:val="both"/>
+              <w:rPr/>
+            </w:pPr>
+            <w:r>
+              <w:rPr>
+                <w:rtl w:val="0"/>
+              </w:rPr>
+            </w:r>
+          </w:p>
+        </w:tc>
+      </w:tr>
+      <w:tr>
+        <w:tc>
+          <w:tcPr>
+            <w:tcBorders>
+              <w:top w:color="d9d9d9" w:space="0" w:sz="4" w:val="single"/>
+              <w:right w:color="d9d9d9" w:space="0" w:sz="4" w:val="single"/>
+            </w:tcBorders>
+            <w:shd w:fill="cccccc" w:val="clear"/>
+          </w:tcPr>
+          <w:p>
+            <w:pPr>
+              <w:spacing w:after="240" w:before="120" w:lineRule="auto"/>
               <w:ind w:left="330" w:firstLine="0"/>
               <w:jc w:val="right"/>
               <w:rPr>
@@ -1461,9 +1926,9 @@
           </w:tcPr>
           <w:p>
             <w:pPr>
-              <w:rPr>
-                <w:b w:val="1"/>
-              </w:rPr>
+              <w:spacing w:after="240" w:before="120" w:lineRule="auto"/>
+              <w:jc w:val="both"/>
+              <w:rPr/>
             </w:pPr>
             <w:r>
               <w:rPr>
@@ -1472,11 +1937,6 @@
               </w:rPr>
               <w:t xml:space="preserve">Cater2.me                                                       Oct 2017 – Feb 2021</w:t>
             </w:r>
-          </w:p>
-          <w:p>
-            <w:pPr>
-              <w:rPr/>
-            </w:pPr>
             <w:r>
               <w:rPr>
                 <w:rtl w:val="0"/>
@@ -1674,7 +2134,7 @@
               </w:rPr>
               <w:t xml:space="preserve">US company </w:t>
             </w:r>
-            <w:hyperlink r:id="rId17">
+            <w:hyperlink r:id="rId19">
               <w:r>
                 <w:rPr>
                   <w:color w:val="1155cc"/>
@@ -1733,7 +2193,7 @@
               <w:rPr>
                 <w:rtl w:val="0"/>
               </w:rPr>
-              <w:t xml:space="preserve">FullStack developer</w:t>
+              <w:t xml:space="preserve">Full-stack developer</w:t>
             </w:r>
           </w:p>
         </w:tc>
@@ -1786,7 +2246,7 @@
                 <w:highlight w:val="white"/>
                 <w:rtl w:val="0"/>
               </w:rPr>
-              <w:t xml:space="preserve">Was working on several internal projects, as well as on the main website, clients, vendors and admin apps.</w:t>
+              <w:t xml:space="preserve">Maintained the website, several internal applications, applications for clients, vendors and operators, maintained admin console.</w:t>
             </w:r>
           </w:p>
           <w:p>
@@ -1805,7 +2265,7 @@
                 <w:highlight w:val="white"/>
                 <w:rtl w:val="0"/>
               </w:rPr>
-              <w:t xml:space="preserve">Proposed and held internal penetration testing(both, black-box and white-box). Communicated with the QAs to share my knowledge on the subject, to protect the company from possible future security issues.</w:t>
+              <w:t xml:space="preserve">Prepared and held internal penetration test(both, black-box and white-box). Communicated with the QAs to explain to them the bugs and provide the essentials of how to use Burp Suite within current QA testing workflow.</w:t>
             </w:r>
           </w:p>
           <w:p>
@@ -1864,7 +2324,7 @@
               <w:rPr>
                 <w:rtl w:val="0"/>
               </w:rPr>
-              <w:t xml:space="preserve">~ 10 dev team members</w:t>
+              <w:t xml:space="preserve">~ 5 dev team members</w:t>
             </w:r>
           </w:p>
         </w:tc>
@@ -1910,17 +2370,6 @@
                 <w:rtl w:val="0"/>
               </w:rPr>
               <w:t xml:space="preserve">Ruby on Rails, Svelte, CoffeeScript, TypeScript, React/Redux</w:t>
-            </w:r>
-          </w:p>
-          <w:p>
-            <w:pPr>
-              <w:jc w:val="both"/>
-              <w:rPr/>
-            </w:pPr>
-            <w:r>
-              <w:rPr>
-                <w:rtl w:val="0"/>
-              </w:rPr>
             </w:r>
           </w:p>
           <w:p>
@@ -1987,9 +2436,8 @@
           </w:tcPr>
           <w:p>
             <w:pPr>
-              <w:rPr>
-                <w:b w:val="1"/>
-              </w:rPr>
+              <w:spacing w:after="240" w:before="120" w:lineRule="auto"/>
+              <w:rPr/>
             </w:pPr>
             <w:r>
               <w:rPr>
@@ -1998,11 +2446,6 @@
               </w:rPr>
               <w:t xml:space="preserve">Sphere Software                                            Mar 2016 – Oct 2017</w:t>
             </w:r>
-          </w:p>
-          <w:p>
-            <w:pPr>
-              <w:rPr/>
-            </w:pPr>
             <w:r>
               <w:rPr>
                 <w:rtl w:val="0"/>
@@ -2121,7 +2564,7 @@
               <w:rPr>
                 <w:rtl w:val="0"/>
               </w:rPr>
-              <w:t xml:space="preserve">Groupon is an US e-commerce marketplace. I was working on their notification engine that handled reservation related notifications for Online Booking. It consists of a web server and a set of background workers. The web server exposes endpoints to configure notification profiles and settings as well as callbacks received from the SMS/Calls service. </w:t>
+              <w:t xml:space="preserve">Groupon is a US e-commerce marketplace. I was working on their notification engine that handled reservation related notifications for Online Booking. It consists of a web server and a set of background workers. The web server exposes endpoints to configure notification profiles and settings as well as callbacks received from the SMS/Calls service. </w:t>
             </w:r>
           </w:p>
           <w:p>
@@ -2182,7 +2625,7 @@
               </w:rPr>
               <w:t xml:space="preserve">US company </w:t>
             </w:r>
-            <w:hyperlink r:id="rId18">
+            <w:hyperlink r:id="rId20">
               <w:r>
                 <w:rPr>
                   <w:color w:val="1155cc"/>
@@ -2295,7 +2738,7 @@
                 <w:highlight w:val="white"/>
                 <w:rtl w:val="0"/>
               </w:rPr>
-              <w:t xml:space="preserve">Was implementing back-end entities and business logic.</w:t>
+              <w:t xml:space="preserve">I was implementing back-end entities and business logic.</w:t>
             </w:r>
           </w:p>
           <w:p>
@@ -2427,7 +2870,7 @@
               <w:rPr>
                 <w:rtl w:val="0"/>
               </w:rPr>
-              <w:t xml:space="preserve">Ruby on Rails 4, Redis, groupon specific services/APIs.</w:t>
+              <w:t xml:space="preserve">Ruby on Rails 4, Redis, Groupon’s specific services/APIs.</w:t>
             </w:r>
           </w:p>
           <w:p>
@@ -2564,7 +3007,7 @@
               <w:rPr>
                 <w:rtl w:val="0"/>
               </w:rPr>
-              <w:t xml:space="preserve">Dabble is an online community marketplace for people to discover, teach and host unique and affordable one-time classes. Was working mostly on UI parts of the app using JS and CoffeeScript. Worked on migrating from old SSO to a new one , refactored and removed legacy code, was working on optimizing and  performance enhancement. </w:t>
+              <w:t xml:space="preserve">Dabble is an online community marketplace for people to discover, teach and host unique and affordable one-time classes. I was working mostly on UI parts of the app using JS and CoffeeScript. Worked on migrating from old SSO to a new one, refactored and removed legacy code, was working on optimizing and  performance enhancement. </w:t>
             </w:r>
           </w:p>
           <w:p>
@@ -2625,7 +3068,7 @@
               </w:rPr>
               <w:t xml:space="preserve">US company </w:t>
             </w:r>
-            <w:hyperlink r:id="rId19">
+            <w:hyperlink r:id="rId21">
               <w:r>
                 <w:rPr>
                   <w:color w:val="1155cc"/>
@@ -2735,7 +3178,7 @@
               <w:rPr>
                 <w:rtl w:val="0"/>
               </w:rPr>
-              <w:t xml:space="preserve">Updating UI, Applying new design.</w:t>
+              <w:t xml:space="preserve">Updating UI, applying new design.</w:t>
             </w:r>
           </w:p>
           <w:p>
@@ -2995,7 +3438,7 @@
               <w:rPr>
                 <w:rtl w:val="0"/>
               </w:rPr>
-              <w:t xml:space="preserve">Syft is a temporary staffing solution for the hospitality sector in London. Using the Syft mobile app and website, businesses can find temp staff quickly and easily basing on geolocation and required skills set. Joined the team to help them with rewriting and redesigning their API. Was working on implementing a new admin panel for that API. </w:t>
+              <w:t xml:space="preserve">Syft is a temporary staffing solution for the hospitality sector in London. Using the Syft mobile app and website, businesses can find temp staff quickly and easily basing on geolocation and required skills set. Joined the team to help them with rewriting and redesigning their API. I was working on implementing a new admin panel for that API. </w:t>
             </w:r>
           </w:p>
           <w:p>
@@ -3055,7 +3498,7 @@
               </w:rPr>
               <w:t xml:space="preserve">UK company </w:t>
             </w:r>
-            <w:hyperlink r:id="rId20">
+            <w:hyperlink r:id="rId22">
               <w:r>
                 <w:rPr>
                   <w:color w:val="1155cc"/>
@@ -3693,30 +4136,6 @@
               <w:t xml:space="preserve">Ruby on Rails 5, ES6, React+Redux, Gulp, CSS, JSON, postgreSQL, Rspec, Capybara, Factory Girl</w:t>
             </w:r>
           </w:p>
-          <w:p>
-            <w:pPr>
-              <w:ind w:left="34" w:firstLine="0"/>
-              <w:jc w:val="both"/>
-              <w:rPr/>
-            </w:pPr>
-            <w:r>
-              <w:rPr>
-                <w:rtl w:val="0"/>
-              </w:rPr>
-            </w:r>
-          </w:p>
-          <w:p>
-            <w:pPr>
-              <w:ind w:left="34" w:firstLine="0"/>
-              <w:jc w:val="both"/>
-              <w:rPr/>
-            </w:pPr>
-            <w:r>
-              <w:rPr>
-                <w:rtl w:val="0"/>
-              </w:rPr>
-            </w:r>
-          </w:p>
         </w:tc>
       </w:tr>
       <w:tr>
@@ -3827,7 +4246,7 @@
               <w:rPr>
                 <w:rtl w:val="0"/>
               </w:rPr>
-              <w:t xml:space="preserve">Large enterprise project in financial sphere intended to optimize business processes of the loan company. Project consists of two main parts: Core application based on Ruby on Rails 2.1, Ember and brand-new service wrote from scratch using Rails 4.2. Project is based on third party SOAP API and bunch of internal services and APIs.</w:t>
+              <w:t xml:space="preserve">Large enterprise project in financial sphere intended to optimize business processes of the loan company. The Project consists of two main parts: Core application based on Ruby on Rails 2.1, Ember and brand-new service wrote from scratch using Rails 4.2. The Project is based on third-party SOAP API and a bunch of internal services and APIs.</w:t>
             </w:r>
           </w:p>
           <w:p>
@@ -3887,7 +4306,7 @@
               </w:rPr>
               <w:t xml:space="preserve">US company </w:t>
             </w:r>
-            <w:hyperlink r:id="rId21">
+            <w:hyperlink r:id="rId23">
               <w:r>
                 <w:rPr>
                   <w:color w:val="1155cc"/>
@@ -4241,7 +4660,7 @@
                 <w:highlight w:val="white"/>
                 <w:rtl w:val="0"/>
               </w:rPr>
-              <w:t xml:space="preserve">Chairlift is a modern, cloud based HR solution that elevates employee performance and provides HR professionals with the insight to nourish workplace culture. It is an internal Sphere project I worked as a part of remote team. </w:t>
+              <w:t xml:space="preserve">Chairlift is a modern, cloud-based HR solution that elevates employee performance and provides HR professionals with the insight to nourish workplace culture. It is an internal Sphere project I worked as a part of a remote team. </w:t>
             </w:r>
           </w:p>
           <w:p>
@@ -4301,7 +4720,7 @@
               </w:rPr>
               <w:t xml:space="preserve">US company. Internal project. </w:t>
             </w:r>
-            <w:hyperlink r:id="rId22">
+            <w:hyperlink r:id="rId24">
               <w:r>
                 <w:rPr>
                   <w:color w:val="1155cc"/>
@@ -4605,29 +5024,28 @@
           </w:tcPr>
           <w:p>
             <w:pPr>
-              <w:rPr>
-                <w:b w:val="1"/>
-              </w:rPr>
-            </w:pPr>
-            <w:r>
-              <w:rPr>
-                <w:b w:val="1"/>
-                <w:rtl w:val="0"/>
-              </w:rPr>
-              <w:t xml:space="preserve">Ira Rott Inc                                                          Jan 2015 – present</w:t>
-            </w:r>
-          </w:p>
-          <w:p>
-            <w:pPr>
-              <w:jc w:val="right"/>
-              <w:rPr/>
-            </w:pPr>
-            <w:r>
-              <w:rPr>
-                <w:b w:val="1"/>
-                <w:rtl w:val="0"/>
-              </w:rPr>
-              <w:t xml:space="preserve">(part time)</w:t>
+              <w:spacing w:after="240" w:before="120" w:lineRule="auto"/>
+              <w:rPr/>
+            </w:pPr>
+            <w:r>
+              <w:rPr>
+                <w:b w:val="1"/>
+                <w:rtl w:val="0"/>
+              </w:rPr>
+              <w:t xml:space="preserve">Ira Rott Inc</w:t>
+            </w:r>
+            <w:r>
+              <w:rPr>
+                <w:rtl w:val="0"/>
+              </w:rPr>
+              <w:t xml:space="preserve">(part-time, remote)</w:t>
+            </w:r>
+            <w:r>
+              <w:rPr>
+                <w:b w:val="1"/>
+                <w:rtl w:val="0"/>
+              </w:rPr>
+              <w:t xml:space="preserve">                          Jan 2015 – Present</w:t>
             </w:r>
             <w:r>
               <w:rPr>
@@ -4676,6 +5094,7 @@
           </w:tcPr>
           <w:p>
             <w:pPr>
+              <w:spacing w:after="240" w:before="120" w:lineRule="auto"/>
               <w:rPr/>
             </w:pPr>
             <w:r>
@@ -4736,7 +5155,7 @@
               <w:rPr>
                 <w:rtl w:val="0"/>
               </w:rPr>
-              <w:t xml:space="preserve">Online shopping cart for selling digital material (pdf files with patterns) and is a kind of CMS that has almost everything customizable using an admin page, beginning with adding new patterns, portfolios, creating standalone pages, categories etc and ending with changing all SEO-related parameters of this website.</w:t>
+              <w:t xml:space="preserve">Online shopping cart for selling digital material (PDF files with patterns) and is a kind of CMS that has almost everything customizable using an admin page, beginning with adding new patterns, portfolios, creating standalone pages, categories etc and ending with changing all SEO-related parameters of this website.</w:t>
             </w:r>
           </w:p>
         </w:tc>
@@ -4786,7 +5205,7 @@
               </w:rPr>
               <w:t xml:space="preserve">Canadian company </w:t>
             </w:r>
-            <w:hyperlink r:id="rId23">
+            <w:hyperlink r:id="rId25">
               <w:r>
                 <w:rPr>
                   <w:color w:val="1155cc"/>
@@ -5005,7 +5424,7 @@
               <w:rPr>
                 <w:rtl w:val="0"/>
               </w:rPr>
-              <w:t xml:space="preserve">Ruby 2.1, JavaScript, CoffeeScript, Padrino, Jquery, JS, SASS, Haml, ActiveRecord, Carrierwave, Poltergeist, Selenium, JSON, Newrelic, Sprockets, Nginx, PostgreSQL, Capistrano</w:t>
+              <w:t xml:space="preserve">Ruby 2.7, JavaScript, CoffeeScript, Padrino, Jquery, JS, SASS, Haml, ActiveRecord, Carrierwave, Poltergeist, Selenium, JSON, Newrelic, Sprockets, Nginx, PostgreSQL, Capistrano</w:t>
             </w:r>
           </w:p>
         </w:tc>
@@ -5073,7 +5492,7 @@
                 <w:b w:val="1"/>
                 <w:rtl w:val="0"/>
               </w:rPr>
-              <w:t xml:space="preserve">Columbus OH, Zaporizhzhya Ukraine</w:t>
+              <w:t xml:space="preserve">Columbus OH, Zaporizhzhia Ukraine</w:t>
             </w:r>
           </w:p>
         </w:tc>
@@ -5117,6 +5536,7 @@
           </w:tcPr>
           <w:p>
             <w:pPr>
+              <w:spacing w:after="240" w:before="120" w:lineRule="auto"/>
               <w:rPr>
                 <w:b w:val="1"/>
               </w:rPr>
@@ -5227,7 +5647,7 @@
               </w:rPr>
               <w:t xml:space="preserve">US Company </w:t>
             </w:r>
-            <w:hyperlink r:id="rId24">
+            <w:hyperlink r:id="rId26">
               <w:r>
                 <w:rPr>
                   <w:color w:val="1155cc"/>
@@ -5372,7 +5792,7 @@
               <w:rPr>
                 <w:rtl w:val="0"/>
               </w:rPr>
-              <w:t xml:space="preserve">Adapting SOAP API interface to JSON and vise versa. </w:t>
+              <w:t xml:space="preserve">Adapting SOAP API to JSON and vice versa. </w:t>
             </w:r>
           </w:p>
           <w:p>
@@ -5542,6 +5962,7 @@
           </w:tcPr>
           <w:p>
             <w:pPr>
+              <w:spacing w:after="240" w:before="120" w:lineRule="auto"/>
               <w:rPr/>
             </w:pPr>
             <w:r>
@@ -5602,7 +6023,7 @@
               <w:rPr>
                 <w:rtl w:val="0"/>
               </w:rPr>
-              <w:t xml:space="preserve">Ordering wizard for Cloud product on CloudByIx.com and IxWebhosting.com. This project is an integrated Single Page Application that allows pre-configure and bye cloud products without using external payment services.</w:t>
+              <w:t xml:space="preserve">Ordering wizard for Cloud product on CloudByIx.com and IxWebhosting.com. This project is an integrated Single Page Application that allows to pre-configure and bye cloud products without using external payment services.</w:t>
             </w:r>
           </w:p>
         </w:tc>
@@ -5652,7 +6073,7 @@
               </w:rPr>
               <w:t xml:space="preserve">US Company </w:t>
             </w:r>
-            <w:hyperlink r:id="rId25">
+            <w:hyperlink r:id="rId27">
               <w:r>
                 <w:rPr>
                   <w:color w:val="1155cc"/>
@@ -5763,7 +6184,7 @@
               <w:rPr>
                 <w:rtl w:val="0"/>
               </w:rPr>
-              <w:t xml:space="preserve">Creating a UI that integrates SOAP API interface with control panel and CloudStack that uses JSON. </w:t>
+              <w:t xml:space="preserve">Creating a UI that integrates SOAP API with control panel and CloudStack that uses JSON. </w:t>
             </w:r>
           </w:p>
           <w:p>
@@ -5916,6 +6337,7 @@
           </w:tcPr>
           <w:p>
             <w:pPr>
+              <w:spacing w:after="240" w:before="120" w:lineRule="auto"/>
               <w:rPr/>
             </w:pPr>
             <w:r>
@@ -5976,7 +6398,7 @@
               <w:rPr>
                 <w:rtl w:val="0"/>
               </w:rPr>
-              <w:t xml:space="preserve">Landing pages for IxWebhosting.com and HostExcellence.com, This project contains pop-ups and bunch of landing pages for current and pre-sales products that give the company an opportunity to sale a product using one-click purchase tool or Opt-In for a new project that is not yet released.</w:t>
+              <w:t xml:space="preserve">Landing pages for IxWebhosting.com and HostExcellence.com, This project contains pop-ups and a bunch of landing pages for current and pre-sales products that give the company an opportunity to sell a product using one-click purchase tool or Opt-In for a new project that is not yet released.</w:t>
             </w:r>
           </w:p>
         </w:tc>
@@ -6026,7 +6448,7 @@
               </w:rPr>
               <w:t xml:space="preserve">US Company </w:t>
             </w:r>
-            <w:hyperlink r:id="rId26">
+            <w:hyperlink r:id="rId28">
               <w:r>
                 <w:rPr>
                   <w:color w:val="1155cc"/>
@@ -6154,7 +6576,7 @@
               <w:rPr>
                 <w:rtl w:val="0"/>
               </w:rPr>
-              <w:t xml:space="preserve">writing code needed for One-Click purchase tool.</w:t>
+              <w:t xml:space="preserve">Writing code needed for One-Click purchase tool.</w:t>
             </w:r>
           </w:p>
         </w:tc>
@@ -6292,22 +6714,16 @@
           </w:tcPr>
           <w:p>
             <w:pPr>
-              <w:rPr>
-                <w:b w:val="1"/>
-              </w:rPr>
-            </w:pPr>
-            <w:r>
-              <w:rPr>
-                <w:b w:val="1"/>
-                <w:rtl w:val="0"/>
-              </w:rPr>
-              <w:t xml:space="preserve">Independent or temporary projects, own projects.</w:t>
-            </w:r>
-          </w:p>
-          <w:p>
-            <w:pPr>
-              <w:rPr/>
-            </w:pPr>
+              <w:spacing w:after="240" w:before="120" w:lineRule="auto"/>
+              <w:rPr/>
+            </w:pPr>
+            <w:r>
+              <w:rPr>
+                <w:b w:val="1"/>
+                <w:rtl w:val="0"/>
+              </w:rPr>
+              <w:t xml:space="preserve">Volunteerism or Open-Source Projects</w:t>
+            </w:r>
             <w:r>
               <w:rPr>
                 <w:rtl w:val="0"/>
@@ -6354,14 +6770,41 @@
           </w:tcPr>
           <w:p>
             <w:pPr>
-              <w:rPr/>
-            </w:pPr>
-            <w:r>
-              <w:rPr>
-                <w:b w:val="1"/>
-                <w:rtl w:val="0"/>
-              </w:rPr>
-              <w:t xml:space="preserve">Cybersecurity Olympiad «HackIT-2015»        Jan 2015 - Mar 2015</w:t>
+              <w:spacing w:after="240" w:before="120" w:lineRule="auto"/>
+              <w:rPr/>
+            </w:pPr>
+            <w:r>
+              <w:rPr>
+                <w:b w:val="1"/>
+                <w:rtl w:val="0"/>
+              </w:rPr>
+              <w:t xml:space="preserve">CTF Dashboard for </w:t>
+            </w:r>
+            <w:r>
+              <w:rPr>
+                <w:rtl w:val="0"/>
+              </w:rPr>
+              <w:t xml:space="preserve">«</w:t>
+            </w:r>
+            <w:r>
+              <w:rPr>
+                <w:b w:val="1"/>
+                <w:rtl w:val="0"/>
+              </w:rPr>
+              <w:t xml:space="preserve">NoNameCon 2018</w:t>
+            </w:r>
+            <w:r>
+              <w:rPr>
+                <w:rtl w:val="0"/>
+              </w:rPr>
+              <w:t xml:space="preserve">»</w:t>
+            </w:r>
+            <w:r>
+              <w:rPr>
+                <w:b w:val="1"/>
+                <w:rtl w:val="0"/>
+              </w:rPr>
+              <w:t xml:space="preserve">     Jan 2018 - May 2018</w:t>
             </w:r>
             <w:r>
               <w:rPr>
@@ -6414,7 +6857,7 @@
               <w:rPr>
                 <w:rtl w:val="0"/>
               </w:rPr>
-              <w:t xml:space="preserve">«SecureVPN» is a service created for the Cybersecurity Olympiad «HackIT-2015» with deep integration of fake payment service that allows users to get a paid VPN server and connect to any other servers in the network. Service was based on an open-source project with hooks for OpenVPN that I had to rewrite for the game's needs. The whole infrastructure had 2 VPN servers located in Amsterdam and Singapore, a billing system located in Toronto and a payment system in Singapore. Back-end was rewritten to add flags and integrate the product with 3rd party payment systems.</w:t>
+              <w:t xml:space="preserve">NoNameCon is a 100% community-built practical cybersecurity conference in Kyiv, Ukraine. There were several workshops and a CTF game held during the event. I was working on the admin application for the CTF game, while the CTF team created the tasks and configured servers to call the API request to the admin part in case a flag is captured or lost.</w:t>
             </w:r>
           </w:p>
         </w:tc>
@@ -6458,11 +6901,20 @@
               <w:jc w:val="both"/>
               <w:rPr/>
             </w:pPr>
-            <w:r>
-              <w:rPr>
-                <w:rtl w:val="0"/>
-              </w:rPr>
-              <w:t xml:space="preserve">Ukrainian Non-Government Organisation «Ukrainian Information Security Group»</w:t>
+            <w:hyperlink r:id="rId29">
+              <w:r>
+                <w:rPr>
+                  <w:color w:val="1155cc"/>
+                  <w:u w:val="single"/>
+                  <w:rtl w:val="0"/>
+                </w:rPr>
+                <w:t xml:space="preserve">https://nonamecon.org/</w:t>
+              </w:r>
+            </w:hyperlink>
+            <w:r>
+              <w:rPr>
+                <w:rtl w:val="0"/>
+              </w:rPr>
             </w:r>
           </w:p>
         </w:tc>
@@ -6554,13 +7006,12 @@
               </w:numPr>
               <w:ind w:left="720" w:hanging="360"/>
               <w:jc w:val="both"/>
-              <w:rPr/>
-            </w:pPr>
-            <w:r>
-              <w:rPr>
-                <w:rtl w:val="0"/>
-              </w:rPr>
-              <w:t xml:space="preserve">Adding and configuring VPN, SQL and web servers using Chef. </w:t>
+            </w:pPr>
+            <w:r>
+              <w:rPr>
+                <w:rtl w:val="0"/>
+              </w:rPr>
+              <w:t xml:space="preserve">Creating API endpoints, </w:t>
             </w:r>
           </w:p>
           <w:p>
@@ -6571,13 +7022,12 @@
               </w:numPr>
               <w:ind w:left="720" w:hanging="360"/>
               <w:jc w:val="both"/>
-              <w:rPr/>
-            </w:pPr>
-            <w:r>
-              <w:rPr>
-                <w:rtl w:val="0"/>
-              </w:rPr>
-              <w:t xml:space="preserve">Integrating fake payment system with the services, </w:t>
+            </w:pPr>
+            <w:r>
+              <w:rPr>
+                <w:rtl w:val="0"/>
+              </w:rPr>
+              <w:t xml:space="preserve">writing UI on vanilla JS</w:t>
             </w:r>
           </w:p>
           <w:p>
@@ -6588,7 +7038,403 @@
               </w:numPr>
               <w:ind w:left="720" w:hanging="360"/>
               <w:jc w:val="both"/>
-              <w:rPr/>
+            </w:pPr>
+            <w:r>
+              <w:rPr>
+                <w:rtl w:val="0"/>
+              </w:rPr>
+              <w:t xml:space="preserve">Maintaining servers during the game.</w:t>
+            </w:r>
+          </w:p>
+          <w:p>
+            <w:pPr>
+              <w:ind w:left="0" w:firstLine="0"/>
+              <w:jc w:val="both"/>
+              <w:rPr/>
+            </w:pPr>
+            <w:r>
+              <w:rPr>
+                <w:rtl w:val="0"/>
+              </w:rPr>
+            </w:r>
+          </w:p>
+        </w:tc>
+      </w:tr>
+      <w:tr>
+        <w:tc>
+          <w:tcPr>
+            <w:tcBorders>
+              <w:right w:color="d9d9d9" w:space="0" w:sz="4" w:val="single"/>
+            </w:tcBorders>
+          </w:tcPr>
+          <w:p>
+            <w:pPr>
+              <w:jc w:val="right"/>
+              <w:rPr>
+                <w:b w:val="1"/>
+                <w:color w:val="31849b"/>
+              </w:rPr>
+            </w:pPr>
+            <w:r>
+              <w:rPr>
+                <w:b w:val="1"/>
+                <w:color w:val="31849b"/>
+                <w:rtl w:val="0"/>
+              </w:rPr>
+              <w:t xml:space="preserve">Project Team Size:</w:t>
+            </w:r>
+          </w:p>
+        </w:tc>
+        <w:tc>
+          <w:tcPr>
+            <w:gridSpan w:val="4"/>
+            <w:tcBorders>
+              <w:left w:color="d9d9d9" w:space="0" w:sz="4" w:val="single"/>
+            </w:tcBorders>
+          </w:tcPr>
+          <w:p>
+            <w:pPr>
+              <w:spacing w:after="200" w:lineRule="auto"/>
+              <w:jc w:val="both"/>
+              <w:rPr/>
+            </w:pPr>
+            <w:r>
+              <w:rPr>
+                <w:rtl w:val="0"/>
+              </w:rPr>
+              <w:t xml:space="preserve">2 developers, 3 game masters, 3 Game designers </w:t>
+            </w:r>
+          </w:p>
+        </w:tc>
+      </w:tr>
+      <w:tr>
+        <w:tc>
+          <w:tcPr>
+            <w:tcBorders>
+              <w:right w:color="d9d9d9" w:space="0" w:sz="4" w:val="single"/>
+            </w:tcBorders>
+          </w:tcPr>
+          <w:p>
+            <w:pPr>
+              <w:jc w:val="right"/>
+              <w:rPr>
+                <w:b w:val="1"/>
+                <w:color w:val="31849b"/>
+              </w:rPr>
+            </w:pPr>
+            <w:r>
+              <w:rPr>
+                <w:b w:val="1"/>
+                <w:color w:val="31849b"/>
+                <w:rtl w:val="0"/>
+              </w:rPr>
+              <w:t xml:space="preserve">Tools &amp; Technologies:</w:t>
+            </w:r>
+          </w:p>
+        </w:tc>
+        <w:tc>
+          <w:tcPr>
+            <w:gridSpan w:val="4"/>
+            <w:tcBorders>
+              <w:left w:color="d9d9d9" w:space="0" w:sz="4" w:val="single"/>
+            </w:tcBorders>
+          </w:tcPr>
+          <w:p>
+            <w:pPr>
+              <w:spacing w:after="200" w:lineRule="auto"/>
+              <w:rPr/>
+            </w:pPr>
+            <w:r>
+              <w:rPr>
+                <w:rtl w:val="0"/>
+              </w:rPr>
+              <w:t xml:space="preserve">Python, Flask, Flask-SQLAlchemy, Redis, Gitlab CI</w:t>
+            </w:r>
+          </w:p>
+          <w:p>
+            <w:pPr>
+              <w:spacing w:after="200" w:lineRule="auto"/>
+              <w:rPr/>
+            </w:pPr>
+            <w:r>
+              <w:rPr>
+                <w:rtl w:val="0"/>
+              </w:rPr>
+            </w:r>
+          </w:p>
+        </w:tc>
+      </w:tr>
+      <w:tr>
+        <w:tc>
+          <w:tcPr>
+            <w:tcBorders>
+              <w:top w:color="d9d9d9" w:space="0" w:sz="4" w:val="single"/>
+              <w:right w:color="d9d9d9" w:space="0" w:sz="4" w:val="single"/>
+            </w:tcBorders>
+            <w:shd w:fill="efefef" w:val="clear"/>
+          </w:tcPr>
+          <w:p>
+            <w:pPr>
+              <w:spacing w:after="240" w:before="120" w:lineRule="auto"/>
+              <w:jc w:val="right"/>
+              <w:rPr>
+                <w:b w:val="1"/>
+                <w:color w:val="31849b"/>
+              </w:rPr>
+            </w:pPr>
+            <w:r>
+              <w:rPr>
+                <w:b w:val="1"/>
+                <w:color w:val="31849b"/>
+                <w:rtl w:val="0"/>
+              </w:rPr>
+              <w:t xml:space="preserve">Project:</w:t>
+            </w:r>
+          </w:p>
+        </w:tc>
+        <w:tc>
+          <w:tcPr>
+            <w:gridSpan w:val="4"/>
+            <w:tcBorders>
+              <w:left w:color="d9d9d9" w:space="0" w:sz="4" w:val="single"/>
+            </w:tcBorders>
+            <w:shd w:fill="f2f2f2" w:val="clear"/>
+          </w:tcPr>
+          <w:p>
+            <w:pPr>
+              <w:spacing w:after="240" w:before="120" w:lineRule="auto"/>
+              <w:rPr/>
+            </w:pPr>
+            <w:r>
+              <w:rPr>
+                <w:b w:val="1"/>
+                <w:rtl w:val="0"/>
+              </w:rPr>
+              <w:t xml:space="preserve">Cybersecurity Olympiad «HackIT-2015»        Jan 2015 - Mar 2015</w:t>
+            </w:r>
+            <w:r>
+              <w:rPr>
+                <w:rtl w:val="0"/>
+              </w:rPr>
+            </w:r>
+          </w:p>
+        </w:tc>
+      </w:tr>
+      <w:tr>
+        <w:tc>
+          <w:tcPr>
+            <w:tcBorders>
+              <w:right w:color="d9d9d9" w:space="0" w:sz="4" w:val="single"/>
+            </w:tcBorders>
+          </w:tcPr>
+          <w:p>
+            <w:pPr>
+              <w:ind w:left="-115" w:firstLine="0"/>
+              <w:jc w:val="right"/>
+              <w:rPr>
+                <w:b w:val="1"/>
+                <w:color w:val="31849b"/>
+              </w:rPr>
+            </w:pPr>
+            <w:r>
+              <w:rPr>
+                <w:b w:val="1"/>
+                <w:color w:val="31849b"/>
+                <w:rtl w:val="0"/>
+              </w:rPr>
+              <w:t xml:space="preserve">Project Description:</w:t>
+            </w:r>
+          </w:p>
+        </w:tc>
+        <w:tc>
+          <w:tcPr>
+            <w:gridSpan w:val="4"/>
+            <w:tcBorders>
+              <w:left w:color="d9d9d9" w:space="0" w:sz="4" w:val="single"/>
+            </w:tcBorders>
+          </w:tcPr>
+          <w:p>
+            <w:pPr>
+              <w:spacing w:after="200" w:lineRule="auto"/>
+              <w:jc w:val="both"/>
+              <w:rPr/>
+            </w:pPr>
+            <w:r>
+              <w:rPr>
+                <w:rtl w:val="0"/>
+              </w:rPr>
+              <w:t xml:space="preserve">«SecureVPN» is a service created for the Cybersecurity Olympiad «HackIT-2015» with deep integration of fake payment service that allows users to get a paid VPN server and connect to any other servers in the network. The Service was based on an open-source project with hooks for OpenVPN that I had to rewrite for the game's needs. The whole infrastructure had 2 VPN servers located in Amsterdam and Singapore, a billing system located in Toronto and a payment system in Singapore. Back-end was rewritten to add flags and integrate the product with 3rd party payment systems.</w:t>
+            </w:r>
+          </w:p>
+        </w:tc>
+      </w:tr>
+      <w:tr>
+        <w:tc>
+          <w:tcPr>
+            <w:tcBorders>
+              <w:right w:color="d9d9d9" w:space="0" w:sz="4" w:val="single"/>
+            </w:tcBorders>
+          </w:tcPr>
+          <w:p>
+            <w:pPr>
+              <w:ind w:left="-115" w:firstLine="0"/>
+              <w:jc w:val="right"/>
+              <w:rPr>
+                <w:b w:val="1"/>
+                <w:color w:val="31849b"/>
+              </w:rPr>
+            </w:pPr>
+            <w:r>
+              <w:rPr>
+                <w:b w:val="1"/>
+                <w:color w:val="31849b"/>
+                <w:rtl w:val="0"/>
+              </w:rPr>
+              <w:t xml:space="preserve">Customer:</w:t>
+            </w:r>
+          </w:p>
+        </w:tc>
+        <w:tc>
+          <w:tcPr>
+            <w:gridSpan w:val="4"/>
+            <w:tcBorders>
+              <w:left w:color="d9d9d9" w:space="0" w:sz="4" w:val="single"/>
+            </w:tcBorders>
+          </w:tcPr>
+          <w:p>
+            <w:pPr>
+              <w:spacing w:after="200" w:lineRule="auto"/>
+              <w:jc w:val="both"/>
+              <w:rPr/>
+            </w:pPr>
+            <w:r>
+              <w:rPr>
+                <w:rtl w:val="0"/>
+              </w:rPr>
+              <w:t xml:space="preserve">Ukrainian Non-Government Organization «Ukrainian Information Security Group»</w:t>
+            </w:r>
+          </w:p>
+        </w:tc>
+      </w:tr>
+      <w:tr>
+        <w:tc>
+          <w:tcPr>
+            <w:tcBorders>
+              <w:right w:color="d9d9d9" w:space="0" w:sz="4" w:val="single"/>
+            </w:tcBorders>
+          </w:tcPr>
+          <w:p>
+            <w:pPr>
+              <w:jc w:val="right"/>
+              <w:rPr>
+                <w:b w:val="1"/>
+                <w:color w:val="31849b"/>
+              </w:rPr>
+            </w:pPr>
+            <w:r>
+              <w:rPr>
+                <w:b w:val="1"/>
+                <w:color w:val="31849b"/>
+                <w:rtl w:val="0"/>
+              </w:rPr>
+              <w:t xml:space="preserve">Project Role:</w:t>
+            </w:r>
+          </w:p>
+        </w:tc>
+        <w:tc>
+          <w:tcPr>
+            <w:gridSpan w:val="4"/>
+            <w:tcBorders>
+              <w:left w:color="d9d9d9" w:space="0" w:sz="4" w:val="single"/>
+            </w:tcBorders>
+          </w:tcPr>
+          <w:p>
+            <w:pPr>
+              <w:spacing w:after="200" w:lineRule="auto"/>
+              <w:jc w:val="both"/>
+              <w:rPr/>
+            </w:pPr>
+            <w:r>
+              <w:rPr>
+                <w:rtl w:val="0"/>
+              </w:rPr>
+              <w:t xml:space="preserve">Full-Stack developer, Game-Master's assistant.</w:t>
+            </w:r>
+          </w:p>
+        </w:tc>
+      </w:tr>
+      <w:tr>
+        <w:tc>
+          <w:tcPr>
+            <w:tcBorders>
+              <w:right w:color="d9d9d9" w:space="0" w:sz="4" w:val="single"/>
+            </w:tcBorders>
+          </w:tcPr>
+          <w:p>
+            <w:pPr>
+              <w:jc w:val="right"/>
+              <w:rPr>
+                <w:b w:val="1"/>
+                <w:color w:val="31849b"/>
+              </w:rPr>
+            </w:pPr>
+            <w:r>
+              <w:rPr>
+                <w:b w:val="1"/>
+                <w:color w:val="31849b"/>
+                <w:rtl w:val="0"/>
+              </w:rPr>
+              <w:t xml:space="preserve">Responsibilities:</w:t>
+            </w:r>
+          </w:p>
+        </w:tc>
+        <w:tc>
+          <w:tcPr>
+            <w:gridSpan w:val="4"/>
+            <w:tcBorders>
+              <w:left w:color="d9d9d9" w:space="0" w:sz="4" w:val="single"/>
+            </w:tcBorders>
+          </w:tcPr>
+          <w:p>
+            <w:pPr>
+              <w:numPr>
+                <w:ilvl w:val="0"/>
+                <w:numId w:val="4"/>
+              </w:numPr>
+              <w:ind w:left="720" w:hanging="360"/>
+              <w:jc w:val="both"/>
+            </w:pPr>
+            <w:r>
+              <w:rPr>
+                <w:rtl w:val="0"/>
+              </w:rPr>
+              <w:t xml:space="preserve">Adding and configuring VPN, SQL and web servers using Chef. </w:t>
+            </w:r>
+          </w:p>
+          <w:p>
+            <w:pPr>
+              <w:numPr>
+                <w:ilvl w:val="0"/>
+                <w:numId w:val="4"/>
+              </w:numPr>
+              <w:ind w:left="720" w:hanging="360"/>
+              <w:jc w:val="both"/>
+            </w:pPr>
+            <w:r>
+              <w:rPr>
+                <w:rtl w:val="0"/>
+              </w:rPr>
+              <w:t xml:space="preserve">Integrating fake payment system with the services, </w:t>
+            </w:r>
+          </w:p>
+          <w:p>
+            <w:pPr>
+              <w:numPr>
+                <w:ilvl w:val="0"/>
+                <w:numId w:val="4"/>
+              </w:numPr>
+              <w:ind w:left="720" w:hanging="360"/>
+              <w:jc w:val="both"/>
             </w:pPr>
             <w:r>
               <w:rPr>
@@ -6730,6 +7576,395 @@
           </w:tcPr>
           <w:p>
             <w:pPr>
+              <w:spacing w:after="240" w:before="120" w:lineRule="auto"/>
+              <w:rPr/>
+            </w:pPr>
+            <w:r>
+              <w:rPr>
+                <w:b w:val="1"/>
+                <w:rtl w:val="0"/>
+              </w:rPr>
+              <w:t xml:space="preserve">Cybersecurity Olympiad «HackIT-2015»        Jan 2015 - Mar 2015</w:t>
+            </w:r>
+            <w:r>
+              <w:rPr>
+                <w:rtl w:val="0"/>
+              </w:rPr>
+            </w:r>
+          </w:p>
+        </w:tc>
+      </w:tr>
+      <w:tr>
+        <w:tc>
+          <w:tcPr>
+            <w:tcBorders>
+              <w:right w:color="d9d9d9" w:space="0" w:sz="4" w:val="single"/>
+            </w:tcBorders>
+          </w:tcPr>
+          <w:p>
+            <w:pPr>
+              <w:ind w:left="-115" w:firstLine="0"/>
+              <w:jc w:val="right"/>
+              <w:rPr>
+                <w:b w:val="1"/>
+                <w:color w:val="31849b"/>
+              </w:rPr>
+            </w:pPr>
+            <w:r>
+              <w:rPr>
+                <w:b w:val="1"/>
+                <w:color w:val="31849b"/>
+                <w:rtl w:val="0"/>
+              </w:rPr>
+              <w:t xml:space="preserve">Project Description:</w:t>
+            </w:r>
+          </w:p>
+        </w:tc>
+        <w:tc>
+          <w:tcPr>
+            <w:gridSpan w:val="4"/>
+            <w:tcBorders>
+              <w:left w:color="d9d9d9" w:space="0" w:sz="4" w:val="single"/>
+            </w:tcBorders>
+          </w:tcPr>
+          <w:p>
+            <w:pPr>
+              <w:spacing w:after="200" w:lineRule="auto"/>
+              <w:jc w:val="both"/>
+              <w:rPr/>
+            </w:pPr>
+            <w:r>
+              <w:rPr>
+                <w:rtl w:val="0"/>
+              </w:rPr>
+              <w:t xml:space="preserve">«SecureVPN» is a service created for the Cybersecurity Olympiad «HackIT-2015» with deep integration of fake payment service that allows users to get a paid VPN server and connect to any other servers in the network. The Service was based on an open-source project with hooks for OpenVPN that I had to rewrite for the game's needs. The whole infrastructure had 2 VPN servers located in Amsterdam and Singapore, a billing system located in Toronto and a payment system in Singapore. Back-end was rewritten to add flags and integrate the product with 3rd party payment systems.</w:t>
+            </w:r>
+          </w:p>
+        </w:tc>
+      </w:tr>
+      <w:tr>
+        <w:tc>
+          <w:tcPr>
+            <w:tcBorders>
+              <w:right w:color="d9d9d9" w:space="0" w:sz="4" w:val="single"/>
+            </w:tcBorders>
+          </w:tcPr>
+          <w:p>
+            <w:pPr>
+              <w:ind w:left="-115" w:firstLine="0"/>
+              <w:jc w:val="right"/>
+              <w:rPr>
+                <w:b w:val="1"/>
+                <w:color w:val="31849b"/>
+              </w:rPr>
+            </w:pPr>
+            <w:r>
+              <w:rPr>
+                <w:b w:val="1"/>
+                <w:color w:val="31849b"/>
+                <w:rtl w:val="0"/>
+              </w:rPr>
+              <w:t xml:space="preserve">Customer:</w:t>
+            </w:r>
+          </w:p>
+        </w:tc>
+        <w:tc>
+          <w:tcPr>
+            <w:gridSpan w:val="4"/>
+            <w:tcBorders>
+              <w:left w:color="d9d9d9" w:space="0" w:sz="4" w:val="single"/>
+            </w:tcBorders>
+          </w:tcPr>
+          <w:p>
+            <w:pPr>
+              <w:spacing w:after="200" w:lineRule="auto"/>
+              <w:jc w:val="both"/>
+              <w:rPr/>
+            </w:pPr>
+            <w:r>
+              <w:rPr>
+                <w:rtl w:val="0"/>
+              </w:rPr>
+              <w:t xml:space="preserve">Ukrainian Non-Government Organization «Ukrainian Information Security Group»</w:t>
+            </w:r>
+          </w:p>
+        </w:tc>
+      </w:tr>
+      <w:tr>
+        <w:tc>
+          <w:tcPr>
+            <w:tcBorders>
+              <w:right w:color="d9d9d9" w:space="0" w:sz="4" w:val="single"/>
+            </w:tcBorders>
+          </w:tcPr>
+          <w:p>
+            <w:pPr>
+              <w:jc w:val="right"/>
+              <w:rPr>
+                <w:b w:val="1"/>
+                <w:color w:val="31849b"/>
+              </w:rPr>
+            </w:pPr>
+            <w:r>
+              <w:rPr>
+                <w:b w:val="1"/>
+                <w:color w:val="31849b"/>
+                <w:rtl w:val="0"/>
+              </w:rPr>
+              <w:t xml:space="preserve">Project Role:</w:t>
+            </w:r>
+          </w:p>
+        </w:tc>
+        <w:tc>
+          <w:tcPr>
+            <w:gridSpan w:val="4"/>
+            <w:tcBorders>
+              <w:left w:color="d9d9d9" w:space="0" w:sz="4" w:val="single"/>
+            </w:tcBorders>
+          </w:tcPr>
+          <w:p>
+            <w:pPr>
+              <w:spacing w:after="200" w:lineRule="auto"/>
+              <w:jc w:val="both"/>
+              <w:rPr/>
+            </w:pPr>
+            <w:r>
+              <w:rPr>
+                <w:rtl w:val="0"/>
+              </w:rPr>
+              <w:t xml:space="preserve">Full-Stack developer, Game-Master's assistant.</w:t>
+            </w:r>
+          </w:p>
+        </w:tc>
+      </w:tr>
+      <w:tr>
+        <w:tc>
+          <w:tcPr>
+            <w:tcBorders>
+              <w:right w:color="d9d9d9" w:space="0" w:sz="4" w:val="single"/>
+            </w:tcBorders>
+          </w:tcPr>
+          <w:p>
+            <w:pPr>
+              <w:jc w:val="right"/>
+              <w:rPr>
+                <w:b w:val="1"/>
+                <w:color w:val="31849b"/>
+              </w:rPr>
+            </w:pPr>
+            <w:r>
+              <w:rPr>
+                <w:b w:val="1"/>
+                <w:color w:val="31849b"/>
+                <w:rtl w:val="0"/>
+              </w:rPr>
+              <w:t xml:space="preserve">Responsibilities:</w:t>
+            </w:r>
+          </w:p>
+        </w:tc>
+        <w:tc>
+          <w:tcPr>
+            <w:gridSpan w:val="4"/>
+            <w:tcBorders>
+              <w:left w:color="d9d9d9" w:space="0" w:sz="4" w:val="single"/>
+            </w:tcBorders>
+          </w:tcPr>
+          <w:p>
+            <w:pPr>
+              <w:numPr>
+                <w:ilvl w:val="0"/>
+                <w:numId w:val="4"/>
+              </w:numPr>
+              <w:ind w:left="720" w:hanging="360"/>
+              <w:jc w:val="both"/>
+              <w:rPr/>
+            </w:pPr>
+            <w:r>
+              <w:rPr>
+                <w:rtl w:val="0"/>
+              </w:rPr>
+              <w:t xml:space="preserve">Adding and configuring VPN, SQL and web servers using Chef. </w:t>
+            </w:r>
+          </w:p>
+          <w:p>
+            <w:pPr>
+              <w:numPr>
+                <w:ilvl w:val="0"/>
+                <w:numId w:val="4"/>
+              </w:numPr>
+              <w:ind w:left="720" w:hanging="360"/>
+              <w:jc w:val="both"/>
+              <w:rPr/>
+            </w:pPr>
+            <w:r>
+              <w:rPr>
+                <w:rtl w:val="0"/>
+              </w:rPr>
+              <w:t xml:space="preserve">Integrating fake payment system with the services, </w:t>
+            </w:r>
+          </w:p>
+          <w:p>
+            <w:pPr>
+              <w:numPr>
+                <w:ilvl w:val="0"/>
+                <w:numId w:val="4"/>
+              </w:numPr>
+              <w:ind w:left="720" w:hanging="360"/>
+              <w:jc w:val="both"/>
+              <w:rPr/>
+            </w:pPr>
+            <w:r>
+              <w:rPr>
+                <w:rtl w:val="0"/>
+              </w:rPr>
+              <w:t xml:space="preserve">adding vulnerabilities and fixing existent ones.</w:t>
+            </w:r>
+          </w:p>
+        </w:tc>
+      </w:tr>
+      <w:tr>
+        <w:tc>
+          <w:tcPr>
+            <w:tcBorders>
+              <w:right w:color="d9d9d9" w:space="0" w:sz="4" w:val="single"/>
+            </w:tcBorders>
+          </w:tcPr>
+          <w:p>
+            <w:pPr>
+              <w:jc w:val="right"/>
+              <w:rPr>
+                <w:b w:val="1"/>
+                <w:color w:val="31849b"/>
+              </w:rPr>
+            </w:pPr>
+            <w:r>
+              <w:rPr>
+                <w:b w:val="1"/>
+                <w:color w:val="31849b"/>
+                <w:rtl w:val="0"/>
+              </w:rPr>
+              <w:t xml:space="preserve">Project Team Size:</w:t>
+            </w:r>
+          </w:p>
+        </w:tc>
+        <w:tc>
+          <w:tcPr>
+            <w:gridSpan w:val="4"/>
+            <w:tcBorders>
+              <w:left w:color="d9d9d9" w:space="0" w:sz="4" w:val="single"/>
+            </w:tcBorders>
+          </w:tcPr>
+          <w:p>
+            <w:pPr>
+              <w:spacing w:after="200" w:lineRule="auto"/>
+              <w:jc w:val="both"/>
+              <w:rPr/>
+            </w:pPr>
+            <w:r>
+              <w:rPr>
+                <w:rtl w:val="0"/>
+              </w:rPr>
+              <w:t xml:space="preserve">1 developer, 2 game masters, 2 security researchers. </w:t>
+            </w:r>
+          </w:p>
+        </w:tc>
+      </w:tr>
+      <w:tr>
+        <w:tc>
+          <w:tcPr>
+            <w:tcBorders>
+              <w:right w:color="d9d9d9" w:space="0" w:sz="4" w:val="single"/>
+            </w:tcBorders>
+          </w:tcPr>
+          <w:p>
+            <w:pPr>
+              <w:jc w:val="right"/>
+              <w:rPr>
+                <w:b w:val="1"/>
+                <w:color w:val="31849b"/>
+              </w:rPr>
+            </w:pPr>
+            <w:r>
+              <w:rPr>
+                <w:b w:val="1"/>
+                <w:color w:val="31849b"/>
+                <w:rtl w:val="0"/>
+              </w:rPr>
+              <w:t xml:space="preserve">Tools &amp; Technologies:</w:t>
+            </w:r>
+          </w:p>
+        </w:tc>
+        <w:tc>
+          <w:tcPr>
+            <w:gridSpan w:val="4"/>
+            <w:tcBorders>
+              <w:left w:color="d9d9d9" w:space="0" w:sz="4" w:val="single"/>
+            </w:tcBorders>
+          </w:tcPr>
+          <w:p>
+            <w:pPr>
+              <w:spacing w:after="200" w:lineRule="auto"/>
+              <w:rPr/>
+            </w:pPr>
+            <w:r>
+              <w:rPr>
+                <w:rtl w:val="0"/>
+              </w:rPr>
+              <w:t xml:space="preserve">Ruby 2.1, Ruby on Rails 4.2, Chef</w:t>
+            </w:r>
+          </w:p>
+          <w:p>
+            <w:pPr>
+              <w:spacing w:after="200" w:lineRule="auto"/>
+              <w:rPr/>
+            </w:pPr>
+            <w:r>
+              <w:rPr>
+                <w:rtl w:val="0"/>
+              </w:rPr>
+            </w:r>
+          </w:p>
+        </w:tc>
+      </w:tr>
+      <w:tr>
+        <w:tc>
+          <w:tcPr>
+            <w:tcBorders>
+              <w:top w:color="d9d9d9" w:space="0" w:sz="4" w:val="single"/>
+              <w:right w:color="d9d9d9" w:space="0" w:sz="4" w:val="single"/>
+            </w:tcBorders>
+            <w:shd w:fill="efefef" w:val="clear"/>
+          </w:tcPr>
+          <w:p>
+            <w:pPr>
+              <w:spacing w:after="240" w:before="120" w:lineRule="auto"/>
+              <w:jc w:val="right"/>
+              <w:rPr>
+                <w:b w:val="1"/>
+                <w:color w:val="31849b"/>
+              </w:rPr>
+            </w:pPr>
+            <w:r>
+              <w:rPr>
+                <w:b w:val="1"/>
+                <w:color w:val="31849b"/>
+                <w:rtl w:val="0"/>
+              </w:rPr>
+              <w:t xml:space="preserve">Project:</w:t>
+            </w:r>
+          </w:p>
+        </w:tc>
+        <w:tc>
+          <w:tcPr>
+            <w:gridSpan w:val="4"/>
+            <w:tcBorders>
+              <w:left w:color="d9d9d9" w:space="0" w:sz="4" w:val="single"/>
+            </w:tcBorders>
+            <w:shd w:fill="f2f2f2" w:val="clear"/>
+          </w:tcPr>
+          <w:p>
+            <w:pPr>
+              <w:spacing w:after="240" w:before="120" w:lineRule="auto"/>
               <w:rPr>
                 <w:b w:val="1"/>
               </w:rPr>
@@ -6786,7 +8021,7 @@
               <w:rPr>
                 <w:rtl w:val="0"/>
               </w:rPr>
-              <w:t xml:space="preserve">«FindMeGetMe» is a fake Dating website with an API for mobile application created for a CTF(Capture The Flag hacking game) organised for UISGCon 11(2015) - Ukrainian InfoSec conference held by Non-Government Organisation «Ukrainian Information Security Group» This Fake Dating website was created for security researchers and had no real users or profiles. It was created with pre-defined vulnerabilities related to Redis and Sockets. I used a Free design and added vulnerable Rack application that gets photos from Redis service using Sockets technology.</w:t>
+              <w:t xml:space="preserve">«FindMeGetMe» is a fake Dating website with an API for mobile application created for a CTF(Capture The Flag hacking game) organized for UISGCon 11(2015) - Ukrainian InfoSec conference held by Non-Government Organization «Ukrainian Information Security Group» This Fake Dating website was created for security researchers and had no real users or profiles. It was created with pre-defined vulnerabilities related to Redis and Sockets. I used a Free design and added a vulnerable Rack application that gets photos from Redis service using Sockets technology.</w:t>
             </w:r>
           </w:p>
         </w:tc>
@@ -6833,7 +8068,7 @@
               <w:rPr>
                 <w:rtl w:val="0"/>
               </w:rPr>
-              <w:t xml:space="preserve">Ukrainian Non-Government Organisation «Ukrainian Information Security Group»</w:t>
+              <w:t xml:space="preserve">Ukrainian Non-Government Organization «Ukrainian Information Security Group»</w:t>
             </w:r>
           </w:p>
           <w:p>
@@ -6842,7 +8077,7 @@
               <w:jc w:val="both"/>
               <w:rPr/>
             </w:pPr>
-            <w:hyperlink r:id="rId27">
+            <w:hyperlink r:id="rId30">
               <w:r>
                 <w:rPr>
                   <w:color w:val="1155cc"/>
@@ -6987,7 +8222,7 @@
               <w:rPr>
                 <w:rtl w:val="0"/>
               </w:rPr>
-              <w:t xml:space="preserve">configuring and optimising web, Redis servers, </w:t>
+              <w:t xml:space="preserve">configuring and optimizing web, Redis servers, </w:t>
             </w:r>
           </w:p>
           <w:p>
@@ -7038,7 +8273,7 @@
               <w:rPr>
                 <w:rtl w:val="0"/>
               </w:rPr>
-              <w:t xml:space="preserve">Creating mobile app using React native. </w:t>
+              <w:t xml:space="preserve">Creating mobile app using React Native. </w:t>
             </w:r>
           </w:p>
         </w:tc>
@@ -7174,6 +8409,7 @@
           </w:tcPr>
           <w:p>
             <w:pPr>
+              <w:spacing w:after="240" w:before="120" w:lineRule="auto"/>
               <w:rPr>
                 <w:b w:val="1"/>
               </w:rPr>
@@ -7230,7 +8466,7 @@
               <w:rPr>
                 <w:rtl w:val="0"/>
               </w:rPr>
-              <w:t xml:space="preserve">A grunt plugin inspired by Sprockets to compile CoffeeScripts that has sprockets-style comments to indicate dependencies. It allows web developers in their CoffeeScript files to write Sprockets-style comments to indicate dependencies. This ruby gem is written in CoffeeScript but it compiles itself to JavaScript using the previous version of itself.</w:t>
+              <w:t xml:space="preserve">A grunt plugin inspired by Sprockets to compile CoffeeScripts that has sprockets-style comments to indicate dependencies. It allows web developers in their CoffeeScript files to write Sprockets-style comments to indicate dependencies. This ruby gem is written in CoffeeScript, but it compiles itself to JavaScript using the previous version of itself.</w:t>
             </w:r>
           </w:p>
         </w:tc>
@@ -7277,7 +8513,7 @@
               <w:rPr>
                 <w:rtl w:val="0"/>
               </w:rPr>
-              <w:t xml:space="preserve">Open Source Community </w:t>
+              <w:t xml:space="preserve">Open-Source Community </w:t>
             </w:r>
           </w:p>
         </w:tc>
@@ -7461,6 +8697,7 @@
           </w:tcPr>
           <w:p>
             <w:pPr>
+              <w:spacing w:after="240" w:before="120" w:lineRule="auto"/>
               <w:rPr/>
             </w:pPr>
             <w:r>
@@ -7520,7 +8757,7 @@
               <w:rPr>
                 <w:rtl w:val="0"/>
               </w:rPr>
-              <w:t xml:space="preserve">A gem for sending notifications to Asana using god.rb tool. God.rb is an easy to configure, easy to extend monitoring framework written in Ruby. http://godrb.com/ Asana is a web and mobile application designed to help teams track their work. This OSS ruby gem allows app to send notifications to asana in case God.rb raises an issue with your ruby app.</w:t>
+              <w:t xml:space="preserve">A gem for sending notifications to Asana using god.rb tool. God.rb is an easy to configure, easy to extend monitoring framework written in Ruby. http://godrb.com/ Asana is a web and mobile application designed to help teams track their work. This OSS ruby gem allows  apps to send notifications to Asana in case God.rb raises an issue with your ruby app.</w:t>
             </w:r>
           </w:p>
         </w:tc>
@@ -7567,7 +8804,7 @@
               <w:rPr>
                 <w:rtl w:val="0"/>
               </w:rPr>
-              <w:t xml:space="preserve">Open Source Community</w:t>
+              <w:t xml:space="preserve">Open-Source Community</w:t>
             </w:r>
           </w:p>
         </w:tc>
@@ -7729,7 +8966,7 @@
       </w:r>
     </w:p>
     <w:sectPr>
-      <w:headerReference r:id="rId28" w:type="default"/>
+      <w:headerReference r:id="rId31" w:type="default"/>
       <w:pgSz w:h="16834" w:w="11909" w:orient="portrait"/>
       <w:pgMar w:bottom="1440" w:top="1440" w:left="1140" w:right="1140" w:header="0" w:footer="360"/>
       <w:pgNumType w:start="1"/>
@@ -7807,12 +9044,24 @@
       <w:rPr>
         <w:rtl w:val="0"/>
       </w:rPr>
-      <w:t xml:space="preserve">Ruby/Ruby On Rails, JavaScript/ES6 Full-Stack developer.</w:t>
+      <w:t xml:space="preserve">Ruby/JS Full-Stack developer, </w:t>
+    </w:r>
+    <w:r>
+      <w:rPr>
+        <w:highlight w:val="white"/>
+        <w:rtl w:val="0"/>
+      </w:rPr>
+      <w:t xml:space="preserve">Cybersecurity</w:t>
+    </w:r>
+    <w:r>
+      <w:rPr>
+        <w:rtl w:val="0"/>
+      </w:rPr>
+      <w:t xml:space="preserve"> Enthusiast </w:t>
       <w:tab/>
       <w:tab/>
-      <w:t xml:space="preserve">          </w:t>
       <w:tab/>
-      <w:t xml:space="preserve"> Location: Kyiv, Ukraine</w:t>
+      <w:t xml:space="preserve">  Location: Kyiv, Ukraine</w:t>
     </w:r>
     <w:r>
       <w:rPr>
@@ -7846,7 +9095,21 @@
       <w:rPr>
         <w:rtl w:val="0"/>
       </w:rPr>
-      <w:t xml:space="preserve"> / roman.rott@owasp.org</w:t>
+      <w:t xml:space="preserve"> / </w:t>
+    </w:r>
+    <w:hyperlink r:id="rId2">
+      <w:r>
+        <w:rPr>
+          <w:u w:val="single"/>
+          <w:rtl w:val="0"/>
+        </w:rPr>
+        <w:t xml:space="preserve">roman.rott@owasp.org</w:t>
+      </w:r>
+    </w:hyperlink>
+    <w:r>
+      <w:rPr>
+        <w:rtl w:val="0"/>
+      </w:rPr>
     </w:r>
   </w:p>
   <w:p>

</xml_diff>